<commit_message>
Fix 'Bibliografia' -> changed to Bibliography
</commit_message>
<xml_diff>
--- a/docs/product_backlog.docx
+++ b/docs/product_backlog.docx
@@ -16,8 +16,6 @@
           <w:lang w:eastAsia="pt-PT"/>
         </w:rPr>
       </w:pPr>
-      <w:bookmarkStart w:id="0" w:name="_GoBack"/>
-      <w:bookmarkEnd w:id="0"/>
     </w:p>
     <w:p>
       <w:pPr>
@@ -13003,18 +13001,35 @@
               </w:rPr>
               <w:t xml:space="preserve">Fill email login input with </w:t>
             </w:r>
-            <w:hyperlink r:id="rId8" w:history="1">
-              <w:r>
-                <w:rPr>
-                  <w:rStyle w:val="Hyperlink"/>
-                  <w:rFonts w:ascii="Arial" w:hAnsi="Arial" w:cs="Arial"/>
-                  <w:color w:val="0563C1"/>
-                  <w:sz w:val="22"/>
-                  <w:szCs w:val="22"/>
-                </w:rPr>
-                <w:t>phony@test.com</w:t>
-              </w:r>
-            </w:hyperlink>
+            <w:r>
+              <w:fldChar w:fldCharType="begin"/>
+            </w:r>
+            <w:r>
+              <w:instrText xml:space="preserve"> HYPERLINK "mailto:phony@test.com" </w:instrText>
+            </w:r>
+            <w:r>
+              <w:fldChar w:fldCharType="separate"/>
+            </w:r>
+            <w:r>
+              <w:rPr>
+                <w:rStyle w:val="Hyperlink"/>
+                <w:rFonts w:ascii="Arial" w:hAnsi="Arial" w:cs="Arial"/>
+                <w:color w:val="0563C1"/>
+                <w:sz w:val="22"/>
+                <w:szCs w:val="22"/>
+              </w:rPr>
+              <w:t>phony@test.com</w:t>
+            </w:r>
+            <w:r>
+              <w:rPr>
+                <w:rStyle w:val="Hyperlink"/>
+                <w:rFonts w:ascii="Arial" w:hAnsi="Arial" w:cs="Arial"/>
+                <w:color w:val="0563C1"/>
+                <w:sz w:val="22"/>
+                <w:szCs w:val="22"/>
+              </w:rPr>
+              <w:fldChar w:fldCharType="end"/>
+            </w:r>
             <w:r>
               <w:rPr>
                 <w:rFonts w:ascii="Arial" w:hAnsi="Arial" w:cs="Arial"/>
@@ -13093,18 +13108,35 @@
               </w:rPr>
               <w:t xml:space="preserve">Wrong password scenario. Fill email login input with </w:t>
             </w:r>
-            <w:hyperlink r:id="rId9" w:history="1">
-              <w:r>
-                <w:rPr>
-                  <w:rStyle w:val="Hyperlink"/>
-                  <w:rFonts w:ascii="Arial" w:hAnsi="Arial" w:cs="Arial"/>
-                  <w:color w:val="000000"/>
-                  <w:sz w:val="22"/>
-                  <w:szCs w:val="22"/>
-                </w:rPr>
-                <w:t>user@test.com</w:t>
-              </w:r>
-            </w:hyperlink>
+            <w:r>
+              <w:fldChar w:fldCharType="begin"/>
+            </w:r>
+            <w:r>
+              <w:instrText xml:space="preserve"> HYPERLINK "mailto:user@test.com" </w:instrText>
+            </w:r>
+            <w:r>
+              <w:fldChar w:fldCharType="separate"/>
+            </w:r>
+            <w:r>
+              <w:rPr>
+                <w:rStyle w:val="Hyperlink"/>
+                <w:rFonts w:ascii="Arial" w:hAnsi="Arial" w:cs="Arial"/>
+                <w:color w:val="000000"/>
+                <w:sz w:val="22"/>
+                <w:szCs w:val="22"/>
+              </w:rPr>
+              <w:t>user@test.com</w:t>
+            </w:r>
+            <w:r>
+              <w:rPr>
+                <w:rStyle w:val="Hyperlink"/>
+                <w:rFonts w:ascii="Arial" w:hAnsi="Arial" w:cs="Arial"/>
+                <w:color w:val="000000"/>
+                <w:sz w:val="22"/>
+                <w:szCs w:val="22"/>
+              </w:rPr>
+              <w:fldChar w:fldCharType="end"/>
+            </w:r>
             <w:r>
               <w:rPr>
                 <w:rFonts w:ascii="Arial" w:hAnsi="Arial" w:cs="Arial"/>
@@ -13202,18 +13234,35 @@
               </w:rPr>
               <w:t xml:space="preserve">Fill email login input with </w:t>
             </w:r>
-            <w:hyperlink r:id="rId10" w:history="1">
-              <w:r>
-                <w:rPr>
-                  <w:rStyle w:val="Hyperlink"/>
-                  <w:rFonts w:ascii="Arial" w:hAnsi="Arial" w:cs="Arial"/>
-                  <w:color w:val="000000"/>
-                  <w:sz w:val="22"/>
-                  <w:szCs w:val="22"/>
-                </w:rPr>
-                <w:t>user@test.com</w:t>
-              </w:r>
-            </w:hyperlink>
+            <w:r>
+              <w:fldChar w:fldCharType="begin"/>
+            </w:r>
+            <w:r>
+              <w:instrText xml:space="preserve"> HYPERLINK "mailto:user@test.com" </w:instrText>
+            </w:r>
+            <w:r>
+              <w:fldChar w:fldCharType="separate"/>
+            </w:r>
+            <w:r>
+              <w:rPr>
+                <w:rStyle w:val="Hyperlink"/>
+                <w:rFonts w:ascii="Arial" w:hAnsi="Arial" w:cs="Arial"/>
+                <w:color w:val="000000"/>
+                <w:sz w:val="22"/>
+                <w:szCs w:val="22"/>
+              </w:rPr>
+              <w:t>user@test.com</w:t>
+            </w:r>
+            <w:r>
+              <w:rPr>
+                <w:rStyle w:val="Hyperlink"/>
+                <w:rFonts w:ascii="Arial" w:hAnsi="Arial" w:cs="Arial"/>
+                <w:color w:val="000000"/>
+                <w:sz w:val="22"/>
+                <w:szCs w:val="22"/>
+              </w:rPr>
+              <w:fldChar w:fldCharType="end"/>
+            </w:r>
             <w:r>
               <w:rPr>
                 <w:rFonts w:ascii="Arial" w:hAnsi="Arial" w:cs="Arial"/>
@@ -13322,18 +13371,35 @@
               </w:rPr>
               <w:t xml:space="preserve">Fill email login input with </w:t>
             </w:r>
-            <w:hyperlink r:id="rId11" w:history="1">
-              <w:r>
-                <w:rPr>
-                  <w:rStyle w:val="Hyperlink"/>
-                  <w:rFonts w:ascii="Arial" w:hAnsi="Arial" w:cs="Arial"/>
-                  <w:color w:val="000000"/>
-                  <w:sz w:val="22"/>
-                  <w:szCs w:val="22"/>
-                </w:rPr>
-                <w:t>user@test.com</w:t>
-              </w:r>
-            </w:hyperlink>
+            <w:r>
+              <w:fldChar w:fldCharType="begin"/>
+            </w:r>
+            <w:r>
+              <w:instrText xml:space="preserve"> HYPERLINK "mailto:user@test.com" </w:instrText>
+            </w:r>
+            <w:r>
+              <w:fldChar w:fldCharType="separate"/>
+            </w:r>
+            <w:r>
+              <w:rPr>
+                <w:rStyle w:val="Hyperlink"/>
+                <w:rFonts w:ascii="Arial" w:hAnsi="Arial" w:cs="Arial"/>
+                <w:color w:val="000000"/>
+                <w:sz w:val="22"/>
+                <w:szCs w:val="22"/>
+              </w:rPr>
+              <w:t>user@test.com</w:t>
+            </w:r>
+            <w:r>
+              <w:rPr>
+                <w:rStyle w:val="Hyperlink"/>
+                <w:rFonts w:ascii="Arial" w:hAnsi="Arial" w:cs="Arial"/>
+                <w:color w:val="000000"/>
+                <w:sz w:val="22"/>
+                <w:szCs w:val="22"/>
+              </w:rPr>
+              <w:fldChar w:fldCharType="end"/>
+            </w:r>
             <w:r>
               <w:rPr>
                 <w:rFonts w:ascii="Arial" w:hAnsi="Arial" w:cs="Arial"/>
@@ -13457,18 +13523,35 @@
               </w:rPr>
               <w:t xml:space="preserve">Fill email login input with </w:t>
             </w:r>
-            <w:hyperlink r:id="rId12" w:history="1">
-              <w:r>
-                <w:rPr>
-                  <w:rStyle w:val="Hyperlink"/>
-                  <w:rFonts w:ascii="Arial" w:hAnsi="Arial" w:cs="Arial"/>
-                  <w:color w:val="000000"/>
-                  <w:sz w:val="22"/>
-                  <w:szCs w:val="22"/>
-                </w:rPr>
-                <w:t>admin@test.com</w:t>
-              </w:r>
-            </w:hyperlink>
+            <w:r>
+              <w:fldChar w:fldCharType="begin"/>
+            </w:r>
+            <w:r>
+              <w:instrText xml:space="preserve"> HYPERLINK "mailto:admin@test.com" </w:instrText>
+            </w:r>
+            <w:r>
+              <w:fldChar w:fldCharType="separate"/>
+            </w:r>
+            <w:r>
+              <w:rPr>
+                <w:rStyle w:val="Hyperlink"/>
+                <w:rFonts w:ascii="Arial" w:hAnsi="Arial" w:cs="Arial"/>
+                <w:color w:val="000000"/>
+                <w:sz w:val="22"/>
+                <w:szCs w:val="22"/>
+              </w:rPr>
+              <w:t>admin@test.com</w:t>
+            </w:r>
+            <w:r>
+              <w:rPr>
+                <w:rStyle w:val="Hyperlink"/>
+                <w:rFonts w:ascii="Arial" w:hAnsi="Arial" w:cs="Arial"/>
+                <w:color w:val="000000"/>
+                <w:sz w:val="22"/>
+                <w:szCs w:val="22"/>
+              </w:rPr>
+              <w:fldChar w:fldCharType="end"/>
+            </w:r>
             <w:r>
               <w:rPr>
                 <w:rFonts w:ascii="Arial" w:hAnsi="Arial" w:cs="Arial"/>
@@ -13598,18 +13681,35 @@
               </w:rPr>
               <w:t xml:space="preserve">Fill email login input with </w:t>
             </w:r>
-            <w:hyperlink r:id="rId13" w:history="1">
-              <w:r>
-                <w:rPr>
-                  <w:rStyle w:val="Hyperlink"/>
-                  <w:rFonts w:ascii="Arial" w:hAnsi="Arial" w:cs="Arial"/>
-                  <w:color w:val="000000"/>
-                  <w:sz w:val="22"/>
-                  <w:szCs w:val="22"/>
-                </w:rPr>
-                <w:t>entity@test.com</w:t>
-              </w:r>
-            </w:hyperlink>
+            <w:r>
+              <w:fldChar w:fldCharType="begin"/>
+            </w:r>
+            <w:r>
+              <w:instrText xml:space="preserve"> HYPERLINK "mailto:entity@test.com" </w:instrText>
+            </w:r>
+            <w:r>
+              <w:fldChar w:fldCharType="separate"/>
+            </w:r>
+            <w:r>
+              <w:rPr>
+                <w:rStyle w:val="Hyperlink"/>
+                <w:rFonts w:ascii="Arial" w:hAnsi="Arial" w:cs="Arial"/>
+                <w:color w:val="000000"/>
+                <w:sz w:val="22"/>
+                <w:szCs w:val="22"/>
+              </w:rPr>
+              <w:t>entity@test.com</w:t>
+            </w:r>
+            <w:r>
+              <w:rPr>
+                <w:rStyle w:val="Hyperlink"/>
+                <w:rFonts w:ascii="Arial" w:hAnsi="Arial" w:cs="Arial"/>
+                <w:color w:val="000000"/>
+                <w:sz w:val="22"/>
+                <w:szCs w:val="22"/>
+              </w:rPr>
+              <w:fldChar w:fldCharType="end"/>
+            </w:r>
             <w:r>
               <w:rPr>
                 <w:rFonts w:ascii="Arial" w:hAnsi="Arial" w:cs="Arial"/>
@@ -14330,18 +14430,35 @@
         </w:rPr>
         <w:t xml:space="preserve">Record of account with email </w:t>
       </w:r>
-      <w:hyperlink r:id="rId14" w:history="1">
-        <w:r>
-          <w:rPr>
-            <w:rStyle w:val="Hyperlink"/>
-            <w:rFonts w:ascii="Arial" w:hAnsi="Arial" w:cs="Arial"/>
-            <w:color w:val="0563C1"/>
-            <w:sz w:val="22"/>
-            <w:szCs w:val="22"/>
-          </w:rPr>
-          <w:t>user@test.com</w:t>
-        </w:r>
-      </w:hyperlink>
+      <w:r>
+        <w:fldChar w:fldCharType="begin"/>
+      </w:r>
+      <w:r>
+        <w:instrText xml:space="preserve"> HYPERLINK "mailto:user@test.com" </w:instrText>
+      </w:r>
+      <w:r>
+        <w:fldChar w:fldCharType="separate"/>
+      </w:r>
+      <w:r>
+        <w:rPr>
+          <w:rStyle w:val="Hyperlink"/>
+          <w:rFonts w:ascii="Arial" w:hAnsi="Arial" w:cs="Arial"/>
+          <w:color w:val="0563C1"/>
+          <w:sz w:val="22"/>
+          <w:szCs w:val="22"/>
+        </w:rPr>
+        <w:t>user@test.com</w:t>
+      </w:r>
+      <w:r>
+        <w:rPr>
+          <w:rStyle w:val="Hyperlink"/>
+          <w:rFonts w:ascii="Arial" w:hAnsi="Arial" w:cs="Arial"/>
+          <w:color w:val="0563C1"/>
+          <w:sz w:val="22"/>
+          <w:szCs w:val="22"/>
+        </w:rPr>
+        <w:fldChar w:fldCharType="end"/>
+      </w:r>
       <w:r>
         <w:rPr>
           <w:rFonts w:ascii="Arial" w:hAnsi="Arial" w:cs="Arial"/>
@@ -14719,18 +14836,35 @@
               </w:rPr>
               <w:t xml:space="preserve">Fill all fields with correct criteria except email. Insert </w:t>
             </w:r>
-            <w:hyperlink r:id="rId15" w:history="1">
-              <w:r>
-                <w:rPr>
-                  <w:rStyle w:val="Hyperlink"/>
-                  <w:rFonts w:ascii="Arial" w:hAnsi="Arial" w:cs="Arial"/>
-                  <w:color w:val="0563C1"/>
-                  <w:sz w:val="22"/>
-                  <w:szCs w:val="22"/>
-                </w:rPr>
-                <w:t>user@test.com</w:t>
-              </w:r>
-            </w:hyperlink>
+            <w:r>
+              <w:fldChar w:fldCharType="begin"/>
+            </w:r>
+            <w:r>
+              <w:instrText xml:space="preserve"> HYPERLINK "mailto:user@test.com" </w:instrText>
+            </w:r>
+            <w:r>
+              <w:fldChar w:fldCharType="separate"/>
+            </w:r>
+            <w:r>
+              <w:rPr>
+                <w:rStyle w:val="Hyperlink"/>
+                <w:rFonts w:ascii="Arial" w:hAnsi="Arial" w:cs="Arial"/>
+                <w:color w:val="0563C1"/>
+                <w:sz w:val="22"/>
+                <w:szCs w:val="22"/>
+              </w:rPr>
+              <w:t>user@test.com</w:t>
+            </w:r>
+            <w:r>
+              <w:rPr>
+                <w:rStyle w:val="Hyperlink"/>
+                <w:rFonts w:ascii="Arial" w:hAnsi="Arial" w:cs="Arial"/>
+                <w:color w:val="0563C1"/>
+                <w:sz w:val="22"/>
+                <w:szCs w:val="22"/>
+              </w:rPr>
+              <w:fldChar w:fldCharType="end"/>
+            </w:r>
             <w:r>
               <w:rPr>
                 <w:rFonts w:ascii="Arial" w:hAnsi="Arial" w:cs="Arial"/>
@@ -14881,18 +15015,35 @@
               </w:rPr>
               <w:t xml:space="preserve">Correct registration scenario. Fill all fields with correct criteria (email cannot be </w:t>
             </w:r>
-            <w:hyperlink r:id="rId16" w:history="1">
-              <w:r>
-                <w:rPr>
-                  <w:rStyle w:val="Hyperlink"/>
-                  <w:rFonts w:ascii="Arial" w:hAnsi="Arial" w:cs="Arial"/>
-                  <w:color w:val="0563C1"/>
-                  <w:sz w:val="22"/>
-                  <w:szCs w:val="22"/>
-                </w:rPr>
-                <w:t>user@test.com</w:t>
-              </w:r>
-            </w:hyperlink>
+            <w:r>
+              <w:fldChar w:fldCharType="begin"/>
+            </w:r>
+            <w:r>
+              <w:instrText xml:space="preserve"> HYPERLINK "mailto:user@test.com" </w:instrText>
+            </w:r>
+            <w:r>
+              <w:fldChar w:fldCharType="separate"/>
+            </w:r>
+            <w:r>
+              <w:rPr>
+                <w:rStyle w:val="Hyperlink"/>
+                <w:rFonts w:ascii="Arial" w:hAnsi="Arial" w:cs="Arial"/>
+                <w:color w:val="0563C1"/>
+                <w:sz w:val="22"/>
+                <w:szCs w:val="22"/>
+              </w:rPr>
+              <w:t>user@test.com</w:t>
+            </w:r>
+            <w:r>
+              <w:rPr>
+                <w:rStyle w:val="Hyperlink"/>
+                <w:rFonts w:ascii="Arial" w:hAnsi="Arial" w:cs="Arial"/>
+                <w:color w:val="0563C1"/>
+                <w:sz w:val="22"/>
+                <w:szCs w:val="22"/>
+              </w:rPr>
+              <w:fldChar w:fldCharType="end"/>
+            </w:r>
             <w:r>
               <w:rPr>
                 <w:rFonts w:ascii="Arial" w:hAnsi="Arial" w:cs="Arial"/>
@@ -15321,18 +15472,35 @@
         </w:rPr>
         <w:t xml:space="preserve">Record of account with email </w:t>
       </w:r>
-      <w:hyperlink r:id="rId17" w:history="1">
-        <w:r>
-          <w:rPr>
-            <w:rStyle w:val="Hyperlink"/>
-            <w:rFonts w:ascii="Arial" w:hAnsi="Arial" w:cs="Arial"/>
-            <w:color w:val="0563C1"/>
-            <w:sz w:val="22"/>
-            <w:szCs w:val="22"/>
-          </w:rPr>
-          <w:t>phony@test.com</w:t>
-        </w:r>
-      </w:hyperlink>
+      <w:r>
+        <w:fldChar w:fldCharType="begin"/>
+      </w:r>
+      <w:r>
+        <w:instrText xml:space="preserve"> HYPERLINK "mailto:phony@test.com" </w:instrText>
+      </w:r>
+      <w:r>
+        <w:fldChar w:fldCharType="separate"/>
+      </w:r>
+      <w:r>
+        <w:rPr>
+          <w:rStyle w:val="Hyperlink"/>
+          <w:rFonts w:ascii="Arial" w:hAnsi="Arial" w:cs="Arial"/>
+          <w:color w:val="0563C1"/>
+          <w:sz w:val="22"/>
+          <w:szCs w:val="22"/>
+        </w:rPr>
+        <w:t>phony@test.com</w:t>
+      </w:r>
+      <w:r>
+        <w:rPr>
+          <w:rStyle w:val="Hyperlink"/>
+          <w:rFonts w:ascii="Arial" w:hAnsi="Arial" w:cs="Arial"/>
+          <w:color w:val="0563C1"/>
+          <w:sz w:val="22"/>
+          <w:szCs w:val="22"/>
+        </w:rPr>
+        <w:fldChar w:fldCharType="end"/>
+      </w:r>
       <w:r>
         <w:rPr>
           <w:rFonts w:ascii="Arial" w:hAnsi="Arial" w:cs="Arial"/>
@@ -15721,18 +15889,35 @@
               </w:rPr>
               <w:t xml:space="preserve">Fill data with </w:t>
             </w:r>
-            <w:hyperlink r:id="rId18" w:history="1">
-              <w:r>
-                <w:rPr>
-                  <w:rStyle w:val="Hyperlink"/>
-                  <w:rFonts w:ascii="Arial" w:hAnsi="Arial" w:cs="Arial"/>
-                  <w:color w:val="0563C1"/>
-                  <w:sz w:val="22"/>
-                  <w:szCs w:val="22"/>
-                </w:rPr>
-                <w:t>phony@test.com</w:t>
-              </w:r>
-            </w:hyperlink>
+            <w:r>
+              <w:fldChar w:fldCharType="begin"/>
+            </w:r>
+            <w:r>
+              <w:instrText xml:space="preserve"> HYPERLINK "mailto:phony@test.com" </w:instrText>
+            </w:r>
+            <w:r>
+              <w:fldChar w:fldCharType="separate"/>
+            </w:r>
+            <w:r>
+              <w:rPr>
+                <w:rStyle w:val="Hyperlink"/>
+                <w:rFonts w:ascii="Arial" w:hAnsi="Arial" w:cs="Arial"/>
+                <w:color w:val="0563C1"/>
+                <w:sz w:val="22"/>
+                <w:szCs w:val="22"/>
+              </w:rPr>
+              <w:t>phony@test.com</w:t>
+            </w:r>
+            <w:r>
+              <w:rPr>
+                <w:rStyle w:val="Hyperlink"/>
+                <w:rFonts w:ascii="Arial" w:hAnsi="Arial" w:cs="Arial"/>
+                <w:color w:val="0563C1"/>
+                <w:sz w:val="22"/>
+                <w:szCs w:val="22"/>
+              </w:rPr>
+              <w:fldChar w:fldCharType="end"/>
+            </w:r>
             <w:r>
               <w:rPr>
                 <w:rFonts w:ascii="Arial" w:hAnsi="Arial" w:cs="Arial"/>
@@ -34778,21 +34963,34 @@
           <w:pPr>
             <w:pStyle w:val="Ttulo1"/>
             <w:rPr>
-              <w:rFonts w:asciiTheme="minorHAnsi" w:hAnsiTheme="minorHAnsi"/>
+              <w:rFonts w:ascii="Arial" w:hAnsi="Arial" w:cs="Arial"/>
               <w:b/>
               <w:color w:val="auto"/>
               <w:lang w:val="pt-BR"/>
             </w:rPr>
           </w:pPr>
+          <w:proofErr w:type="spellStart"/>
           <w:r>
             <w:rPr>
-              <w:rFonts w:asciiTheme="minorHAnsi" w:hAnsiTheme="minorHAnsi"/>
+              <w:rFonts w:ascii="Arial" w:hAnsi="Arial" w:cs="Arial"/>
               <w:b/>
               <w:color w:val="auto"/>
               <w:lang w:val="pt-BR"/>
             </w:rPr>
-            <w:t>Bibliografia</w:t>
+            <w:t>Bibliogra</w:t>
           </w:r>
+          <w:r>
+            <w:rPr>
+              <w:rFonts w:ascii="Arial" w:hAnsi="Arial" w:cs="Arial"/>
+              <w:b/>
+              <w:color w:val="auto"/>
+              <w:lang w:val="pt-BR"/>
+            </w:rPr>
+            <w:t>phy</w:t>
+          </w:r>
+          <w:bookmarkStart w:id="0" w:name="_GoBack"/>
+          <w:bookmarkEnd w:id="0"/>
+          <w:proofErr w:type="spellEnd"/>
         </w:p>
         <w:p>
           <w:pPr>
@@ -35128,27 +35326,14 @@
                             <w:r>
                               <w:t xml:space="preserve">Figure </w:t>
                             </w:r>
-                            <w:r>
-                              <w:fldChar w:fldCharType="begin"/>
-                            </w:r>
-                            <w:r>
-                              <w:instrText xml:space="preserve"> SEQ Figure \* ARABIC </w:instrText>
-                            </w:r>
-                            <w:r>
-                              <w:fldChar w:fldCharType="separate"/>
-                            </w:r>
-                            <w:r>
-                              <w:rPr>
-                                <w:noProof/>
-                              </w:rPr>
-                              <w:t>1</w:t>
-                            </w:r>
-                            <w:r>
-                              <w:rPr>
-                                <w:noProof/>
-                              </w:rPr>
-                              <w:fldChar w:fldCharType="end"/>
-                            </w:r>
+                            <w:fldSimple w:instr=" SEQ Figure \* ARABIC ">
+                              <w:r>
+                                <w:rPr>
+                                  <w:noProof/>
+                                </w:rPr>
+                                <w:t>1</w:t>
+                              </w:r>
+                            </w:fldSimple>
                             <w:r>
                               <w:t xml:space="preserve"> - Actors</w:t>
                             </w:r>
@@ -35250,7 +35435,7 @@
                     </pic:cNvPicPr>
                   </pic:nvPicPr>
                   <pic:blipFill>
-                    <a:blip r:embed="rId19">
+                    <a:blip r:embed="rId8">
                       <a:extLst>
                         <a:ext uri="{28A0092B-C50C-407E-A947-70E740481C1C}">
                           <a14:useLocalDpi xmlns:a14="http://schemas.microsoft.com/office/drawing/2010/main" val="0"/>
@@ -35467,7 +35652,7 @@
                     <pic:cNvPicPr/>
                   </pic:nvPicPr>
                   <pic:blipFill>
-                    <a:blip r:embed="rId20">
+                    <a:blip r:embed="rId9">
                       <a:extLst>
                         <a:ext uri="{28A0092B-C50C-407E-A947-70E740481C1C}">
                           <a14:useLocalDpi xmlns:a14="http://schemas.microsoft.com/office/drawing/2010/main" val="0"/>
@@ -35507,27 +35692,14 @@
       <w:r>
         <w:t xml:space="preserve">Figure </w:t>
       </w:r>
-      <w:r>
-        <w:fldChar w:fldCharType="begin"/>
-      </w:r>
-      <w:r>
-        <w:instrText xml:space="preserve"> SEQ Figure \* ARABIC </w:instrText>
-      </w:r>
-      <w:r>
-        <w:fldChar w:fldCharType="separate"/>
-      </w:r>
-      <w:r>
-        <w:rPr>
-          <w:noProof/>
-        </w:rPr>
-        <w:t>2</w:t>
-      </w:r>
-      <w:r>
-        <w:rPr>
-          <w:noProof/>
-        </w:rPr>
-        <w:fldChar w:fldCharType="end"/>
-      </w:r>
+      <w:fldSimple w:instr=" SEQ Figure \* ARABIC ">
+        <w:r>
+          <w:rPr>
+            <w:noProof/>
+          </w:rPr>
+          <w:t>2</w:t>
+        </w:r>
+      </w:fldSimple>
       <w:r>
         <w:t xml:space="preserve"> - Add Ticket</w:t>
       </w:r>
@@ -35594,7 +35766,7 @@
                     <pic:cNvPicPr/>
                   </pic:nvPicPr>
                   <pic:blipFill>
-                    <a:blip r:embed="rId21">
+                    <a:blip r:embed="rId10">
                       <a:extLst>
                         <a:ext uri="{28A0092B-C50C-407E-A947-70E740481C1C}">
                           <a14:useLocalDpi xmlns:a14="http://schemas.microsoft.com/office/drawing/2010/main" val="0"/>
@@ -35629,27 +35801,14 @@
       <w:r>
         <w:t xml:space="preserve">Figure </w:t>
       </w:r>
-      <w:r>
-        <w:fldChar w:fldCharType="begin"/>
-      </w:r>
-      <w:r>
-        <w:instrText xml:space="preserve"> SEQ Figure \* ARABIC </w:instrText>
-      </w:r>
-      <w:r>
-        <w:fldChar w:fldCharType="separate"/>
-      </w:r>
-      <w:r>
-        <w:rPr>
-          <w:noProof/>
-        </w:rPr>
-        <w:t>3</w:t>
-      </w:r>
-      <w:r>
-        <w:rPr>
-          <w:noProof/>
-        </w:rPr>
-        <w:fldChar w:fldCharType="end"/>
-      </w:r>
+      <w:fldSimple w:instr=" SEQ Figure \* ARABIC ">
+        <w:r>
+          <w:rPr>
+            <w:noProof/>
+          </w:rPr>
+          <w:t>3</w:t>
+        </w:r>
+      </w:fldSimple>
       <w:r>
         <w:t xml:space="preserve"> - Administrator Panel UI</w:t>
       </w:r>
@@ -35709,7 +35868,7 @@
                     <pic:cNvPicPr/>
                   </pic:nvPicPr>
                   <pic:blipFill>
-                    <a:blip r:embed="rId22">
+                    <a:blip r:embed="rId11">
                       <a:extLst>
                         <a:ext uri="{28A0092B-C50C-407E-A947-70E740481C1C}">
                           <a14:useLocalDpi xmlns:a14="http://schemas.microsoft.com/office/drawing/2010/main" val="0"/>
@@ -35744,27 +35903,14 @@
       <w:r>
         <w:t xml:space="preserve">Figure </w:t>
       </w:r>
-      <w:r>
-        <w:fldChar w:fldCharType="begin"/>
-      </w:r>
-      <w:r>
-        <w:instrText xml:space="preserve"> SEQ Figure \* ARABIC </w:instrText>
-      </w:r>
-      <w:r>
-        <w:fldChar w:fldCharType="separate"/>
-      </w:r>
-      <w:r>
-        <w:rPr>
-          <w:noProof/>
-        </w:rPr>
-        <w:t>4</w:t>
-      </w:r>
-      <w:r>
-        <w:rPr>
-          <w:noProof/>
-        </w:rPr>
-        <w:fldChar w:fldCharType="end"/>
-      </w:r>
+      <w:fldSimple w:instr=" SEQ Figure \* ARABIC ">
+        <w:r>
+          <w:rPr>
+            <w:noProof/>
+          </w:rPr>
+          <w:t>4</w:t>
+        </w:r>
+      </w:fldSimple>
       <w:r>
         <w:t xml:space="preserve"> - Edit Ticket UI</w:t>
       </w:r>
@@ -35883,29 +36029,19 @@
                             <w:r>
                               <w:t xml:space="preserve">Figure </w:t>
                             </w:r>
+                            <w:fldSimple w:instr=" SEQ Figure \* ARABIC ">
+                              <w:r>
+                                <w:rPr>
+                                  <w:noProof/>
+                                </w:rPr>
+                                <w:t>5</w:t>
+                              </w:r>
+                            </w:fldSimple>
                             <w:r>
-                              <w:fldChar w:fldCharType="begin"/>
+                              <w:t xml:space="preserve"> </w:t>
                             </w:r>
                             <w:r>
-                              <w:instrText xml:space="preserve"> SEQ Figure \* ARABIC </w:instrText>
-                            </w:r>
-                            <w:r>
-                              <w:fldChar w:fldCharType="separate"/>
-                            </w:r>
-                            <w:r>
-                              <w:rPr>
-                                <w:noProof/>
-                              </w:rPr>
-                              <w:t>5</w:t>
-                            </w:r>
-                            <w:r>
-                              <w:rPr>
-                                <w:noProof/>
-                              </w:rPr>
-                              <w:fldChar w:fldCharType="end"/>
-                            </w:r>
-                            <w:r>
-                              <w:t xml:space="preserve"> - Entity Panel UI</w:t>
+                              <w:t>- Entity Panel UI</w:t>
                             </w:r>
                           </w:p>
                         </w:txbxContent>
@@ -36006,7 +36142,7 @@
                     <pic:cNvPicPr/>
                   </pic:nvPicPr>
                   <pic:blipFill>
-                    <a:blip r:embed="rId23">
+                    <a:blip r:embed="rId12">
                       <a:extLst>
                         <a:ext uri="{28A0092B-C50C-407E-A947-70E740481C1C}">
                           <a14:useLocalDpi xmlns:a14="http://schemas.microsoft.com/office/drawing/2010/main" val="0"/>
@@ -36162,29 +36298,19 @@
                             <w:r>
                               <w:t xml:space="preserve">Figure </w:t>
                             </w:r>
+                            <w:fldSimple w:instr=" SEQ Figure \* ARABIC ">
+                              <w:r>
+                                <w:rPr>
+                                  <w:noProof/>
+                                </w:rPr>
+                                <w:t>6</w:t>
+                              </w:r>
+                            </w:fldSimple>
                             <w:r>
-                              <w:fldChar w:fldCharType="begin"/>
+                              <w:t xml:space="preserve"> </w:t>
                             </w:r>
                             <w:r>
-                              <w:instrText xml:space="preserve"> SEQ Figure \* ARABIC </w:instrText>
-                            </w:r>
-                            <w:r>
-                              <w:fldChar w:fldCharType="separate"/>
-                            </w:r>
-                            <w:r>
-                              <w:rPr>
-                                <w:noProof/>
-                              </w:rPr>
-                              <w:t>6</w:t>
-                            </w:r>
-                            <w:r>
-                              <w:rPr>
-                                <w:noProof/>
-                              </w:rPr>
-                              <w:fldChar w:fldCharType="end"/>
-                            </w:r>
-                            <w:r>
-                              <w:t xml:space="preserve"> - Homepage UI</w:t>
+                              <w:t>- Homepage UI</w:t>
                             </w:r>
                           </w:p>
                         </w:txbxContent>
@@ -36285,7 +36411,7 @@
                     <pic:cNvPicPr/>
                   </pic:nvPicPr>
                   <pic:blipFill>
-                    <a:blip r:embed="rId24">
+                    <a:blip r:embed="rId13">
                       <a:extLst>
                         <a:ext uri="{28A0092B-C50C-407E-A947-70E740481C1C}">
                           <a14:useLocalDpi xmlns:a14="http://schemas.microsoft.com/office/drawing/2010/main" val="0"/>
@@ -36376,7 +36502,7 @@
                     <pic:cNvPicPr/>
                   </pic:nvPicPr>
                   <pic:blipFill>
-                    <a:blip r:embed="rId25">
+                    <a:blip r:embed="rId14">
                       <a:extLst>
                         <a:ext uri="{28A0092B-C50C-407E-A947-70E740481C1C}">
                           <a14:useLocalDpi xmlns:a14="http://schemas.microsoft.com/office/drawing/2010/main" val="0"/>
@@ -36411,27 +36537,14 @@
       <w:r>
         <w:t xml:space="preserve">Figure </w:t>
       </w:r>
-      <w:r>
-        <w:fldChar w:fldCharType="begin"/>
-      </w:r>
-      <w:r>
-        <w:instrText xml:space="preserve"> SEQ Figure \* ARABIC </w:instrText>
-      </w:r>
-      <w:r>
-        <w:fldChar w:fldCharType="separate"/>
-      </w:r>
-      <w:r>
-        <w:rPr>
-          <w:noProof/>
-        </w:rPr>
-        <w:t>7</w:t>
-      </w:r>
-      <w:r>
-        <w:rPr>
-          <w:noProof/>
-        </w:rPr>
-        <w:fldChar w:fldCharType="end"/>
-      </w:r>
+      <w:fldSimple w:instr=" SEQ Figure \* ARABIC ">
+        <w:r>
+          <w:rPr>
+            <w:noProof/>
+          </w:rPr>
+          <w:t>7</w:t>
+        </w:r>
+      </w:fldSimple>
       <w:r>
         <w:t xml:space="preserve"> - List Tickets UI</w:t>
       </w:r>
@@ -36487,7 +36600,7 @@
                     <pic:cNvPicPr/>
                   </pic:nvPicPr>
                   <pic:blipFill>
-                    <a:blip r:embed="rId26">
+                    <a:blip r:embed="rId15">
                       <a:extLst>
                         <a:ext uri="{28A0092B-C50C-407E-A947-70E740481C1C}">
                           <a14:useLocalDpi xmlns:a14="http://schemas.microsoft.com/office/drawing/2010/main" val="0"/>
@@ -36522,27 +36635,14 @@
       <w:r>
         <w:t xml:space="preserve">Figure </w:t>
       </w:r>
-      <w:r>
-        <w:fldChar w:fldCharType="begin"/>
-      </w:r>
-      <w:r>
-        <w:instrText xml:space="preserve"> SEQ Figure \* ARABIC </w:instrText>
-      </w:r>
-      <w:r>
-        <w:fldChar w:fldCharType="separate"/>
-      </w:r>
-      <w:r>
-        <w:rPr>
-          <w:noProof/>
-        </w:rPr>
-        <w:t>8</w:t>
-      </w:r>
-      <w:r>
-        <w:rPr>
-          <w:noProof/>
-        </w:rPr>
-        <w:fldChar w:fldCharType="end"/>
-      </w:r>
+      <w:fldSimple w:instr=" SEQ Figure \* ARABIC ">
+        <w:r>
+          <w:rPr>
+            <w:noProof/>
+          </w:rPr>
+          <w:t>8</w:t>
+        </w:r>
+      </w:fldSimple>
       <w:r>
         <w:t xml:space="preserve"> - Moderator Panel UI</w:t>
       </w:r>
@@ -36644,29 +36744,19 @@
                             <w:r>
                               <w:t xml:space="preserve">Figure </w:t>
                             </w:r>
+                            <w:fldSimple w:instr=" SEQ Figure \* ARABIC ">
+                              <w:r>
+                                <w:rPr>
+                                  <w:noProof/>
+                                </w:rPr>
+                                <w:t>9</w:t>
+                              </w:r>
+                            </w:fldSimple>
                             <w:r>
-                              <w:fldChar w:fldCharType="begin"/>
+                              <w:t xml:space="preserve"> </w:t>
                             </w:r>
                             <w:r>
-                              <w:instrText xml:space="preserve"> SEQ Figure \* ARABIC </w:instrText>
-                            </w:r>
-                            <w:r>
-                              <w:fldChar w:fldCharType="separate"/>
-                            </w:r>
-                            <w:r>
-                              <w:rPr>
-                                <w:noProof/>
-                              </w:rPr>
-                              <w:t>9</w:t>
-                            </w:r>
-                            <w:r>
-                              <w:rPr>
-                                <w:noProof/>
-                              </w:rPr>
-                              <w:fldChar w:fldCharType="end"/>
-                            </w:r>
-                            <w:r>
-                              <w:t xml:space="preserve"> - Recover Password UI</w:t>
+                              <w:t>- Recover Password UI</w:t>
                             </w:r>
                           </w:p>
                         </w:txbxContent>
@@ -36759,7 +36849,7 @@
                     <pic:cNvPicPr/>
                   </pic:nvPicPr>
                   <pic:blipFill>
-                    <a:blip r:embed="rId27">
+                    <a:blip r:embed="rId16">
                       <a:extLst>
                         <a:ext uri="{28A0092B-C50C-407E-A947-70E740481C1C}">
                           <a14:useLocalDpi xmlns:a14="http://schemas.microsoft.com/office/drawing/2010/main" val="0"/>
@@ -36868,29 +36958,19 @@
                             <w:r>
                               <w:t xml:space="preserve">Figure </w:t>
                             </w:r>
+                            <w:fldSimple w:instr=" SEQ Figure \* ARABIC ">
+                              <w:r>
+                                <w:rPr>
+                                  <w:noProof/>
+                                </w:rPr>
+                                <w:t>10</w:t>
+                              </w:r>
+                            </w:fldSimple>
                             <w:r>
-                              <w:fldChar w:fldCharType="begin"/>
+                              <w:t xml:space="preserve"> </w:t>
                             </w:r>
                             <w:r>
-                              <w:instrText xml:space="preserve"> SEQ Figure \* ARABIC </w:instrText>
-                            </w:r>
-                            <w:r>
-                              <w:fldChar w:fldCharType="separate"/>
-                            </w:r>
-                            <w:r>
-                              <w:rPr>
-                                <w:noProof/>
-                              </w:rPr>
-                              <w:t>10</w:t>
-                            </w:r>
-                            <w:r>
-                              <w:rPr>
-                                <w:noProof/>
-                              </w:rPr>
-                              <w:fldChar w:fldCharType="end"/>
-                            </w:r>
-                            <w:r>
-                              <w:t xml:space="preserve"> - Recover Password 2 UI</w:t>
+                              <w:t>- Recover Password 2 UI</w:t>
                             </w:r>
                           </w:p>
                         </w:txbxContent>
@@ -36983,7 +37063,7 @@
                     <pic:cNvPicPr/>
                   </pic:nvPicPr>
                   <pic:blipFill>
-                    <a:blip r:embed="rId28">
+                    <a:blip r:embed="rId17">
                       <a:extLst>
                         <a:ext uri="{28A0092B-C50C-407E-A947-70E740481C1C}">
                           <a14:useLocalDpi xmlns:a14="http://schemas.microsoft.com/office/drawing/2010/main" val="0"/>
@@ -37102,29 +37182,19 @@
                             <w:r>
                               <w:t xml:space="preserve">Figure </w:t>
                             </w:r>
+                            <w:fldSimple w:instr=" SEQ Figure \* ARABIC ">
+                              <w:r>
+                                <w:rPr>
+                                  <w:noProof/>
+                                </w:rPr>
+                                <w:t>11</w:t>
+                              </w:r>
+                            </w:fldSimple>
                             <w:r>
-                              <w:fldChar w:fldCharType="begin"/>
+                              <w:t xml:space="preserve"> </w:t>
                             </w:r>
                             <w:r>
-                              <w:instrText xml:space="preserve"> SEQ Figure \* ARABIC </w:instrText>
-                            </w:r>
-                            <w:r>
-                              <w:fldChar w:fldCharType="separate"/>
-                            </w:r>
-                            <w:r>
-                              <w:rPr>
-                                <w:noProof/>
-                              </w:rPr>
-                              <w:t>11</w:t>
-                            </w:r>
-                            <w:r>
-                              <w:rPr>
-                                <w:noProof/>
-                              </w:rPr>
-                              <w:fldChar w:fldCharType="end"/>
-                            </w:r>
-                            <w:r>
-                              <w:t xml:space="preserve"> - Recover Password 3 UI</w:t>
+                              <w:t>- Recover Password 3 UI</w:t>
                             </w:r>
                           </w:p>
                         </w:txbxContent>
@@ -37217,7 +37287,7 @@
                     <pic:cNvPicPr/>
                   </pic:nvPicPr>
                   <pic:blipFill>
-                    <a:blip r:embed="rId29">
+                    <a:blip r:embed="rId18">
                       <a:extLst>
                         <a:ext uri="{28A0092B-C50C-407E-A947-70E740481C1C}">
                           <a14:useLocalDpi xmlns:a14="http://schemas.microsoft.com/office/drawing/2010/main" val="0"/>
@@ -37340,29 +37410,19 @@
                             <w:r>
                               <w:t xml:space="preserve">Figure </w:t>
                             </w:r>
+                            <w:fldSimple w:instr=" SEQ Figure \* ARABIC ">
+                              <w:r>
+                                <w:rPr>
+                                  <w:noProof/>
+                                </w:rPr>
+                                <w:t>12</w:t>
+                              </w:r>
+                            </w:fldSimple>
                             <w:r>
-                              <w:fldChar w:fldCharType="begin"/>
+                              <w:t xml:space="preserve"> </w:t>
                             </w:r>
                             <w:r>
-                              <w:instrText xml:space="preserve"> SEQ Figure \* ARABIC </w:instrText>
-                            </w:r>
-                            <w:r>
-                              <w:fldChar w:fldCharType="separate"/>
-                            </w:r>
-                            <w:r>
-                              <w:rPr>
-                                <w:noProof/>
-                              </w:rPr>
-                              <w:t>12</w:t>
-                            </w:r>
-                            <w:r>
-                              <w:rPr>
-                                <w:noProof/>
-                              </w:rPr>
-                              <w:fldChar w:fldCharType="end"/>
-                            </w:r>
-                            <w:r>
-                              <w:t xml:space="preserve"> - Sign In UI</w:t>
+                              <w:t>- Sign In UI</w:t>
                             </w:r>
                           </w:p>
                         </w:txbxContent>
@@ -37463,7 +37523,7 @@
                     <pic:cNvPicPr/>
                   </pic:nvPicPr>
                   <pic:blipFill>
-                    <a:blip r:embed="rId30">
+                    <a:blip r:embed="rId19">
                       <a:extLst>
                         <a:ext uri="{28A0092B-C50C-407E-A947-70E740481C1C}">
                           <a14:useLocalDpi xmlns:a14="http://schemas.microsoft.com/office/drawing/2010/main" val="0"/>
@@ -37583,7 +37643,7 @@
                     <pic:cNvPicPr/>
                   </pic:nvPicPr>
                   <pic:blipFill>
-                    <a:blip r:embed="rId31">
+                    <a:blip r:embed="rId20">
                       <a:extLst>
                         <a:ext uri="{28A0092B-C50C-407E-A947-70E740481C1C}">
                           <a14:useLocalDpi xmlns:a14="http://schemas.microsoft.com/office/drawing/2010/main" val="0"/>
@@ -37624,27 +37684,14 @@
       <w:r>
         <w:t xml:space="preserve">Figure </w:t>
       </w:r>
-      <w:r>
-        <w:fldChar w:fldCharType="begin"/>
-      </w:r>
-      <w:r>
-        <w:instrText xml:space="preserve"> SEQ Figure \* ARABIC </w:instrText>
-      </w:r>
-      <w:r>
-        <w:fldChar w:fldCharType="separate"/>
-      </w:r>
-      <w:r>
-        <w:rPr>
-          <w:noProof/>
-        </w:rPr>
-        <w:t>13</w:t>
-      </w:r>
-      <w:r>
-        <w:rPr>
-          <w:noProof/>
-        </w:rPr>
-        <w:fldChar w:fldCharType="end"/>
-      </w:r>
+      <w:fldSimple w:instr=" SEQ Figure \* ARABIC ">
+        <w:r>
+          <w:rPr>
+            <w:noProof/>
+          </w:rPr>
+          <w:t>13</w:t>
+        </w:r>
+      </w:fldSimple>
       <w:r>
         <w:t xml:space="preserve"> - Sign Up</w:t>
       </w:r>
@@ -37729,29 +37776,19 @@
                             <w:r>
                               <w:t xml:space="preserve">Figure </w:t>
                             </w:r>
+                            <w:fldSimple w:instr=" SEQ Figure \* ARABIC ">
+                              <w:r>
+                                <w:rPr>
+                                  <w:noProof/>
+                                </w:rPr>
+                                <w:t>14</w:t>
+                              </w:r>
+                            </w:fldSimple>
                             <w:r>
-                              <w:fldChar w:fldCharType="begin"/>
+                              <w:t xml:space="preserve"> </w:t>
                             </w:r>
                             <w:r>
-                              <w:instrText xml:space="preserve"> SEQ Figure \* ARABIC </w:instrText>
-                            </w:r>
-                            <w:r>
-                              <w:fldChar w:fldCharType="separate"/>
-                            </w:r>
-                            <w:r>
-                              <w:rPr>
-                                <w:noProof/>
-                              </w:rPr>
-                              <w:t>14</w:t>
-                            </w:r>
-                            <w:r>
-                              <w:rPr>
-                                <w:noProof/>
-                              </w:rPr>
-                              <w:fldChar w:fldCharType="end"/>
-                            </w:r>
-                            <w:r>
-                              <w:t xml:space="preserve"> - Suggestions to Ticket UI</w:t>
+                              <w:t>- Suggestions to Ticket UI</w:t>
                             </w:r>
                           </w:p>
                         </w:txbxContent>
@@ -37793,7 +37830,10 @@
                         </w:r>
                       </w:fldSimple>
                       <w:r>
-                        <w:t xml:space="preserve"> - Suggestions to Ticket UI</w:t>
+                        <w:t xml:space="preserve"> </w:t>
+                      </w:r>
+                      <w:r>
+                        <w:t>- Suggestions to Ticket UI</w:t>
                       </w:r>
                     </w:p>
                   </w:txbxContent>
@@ -37841,7 +37881,7 @@
                     <pic:cNvPicPr/>
                   </pic:nvPicPr>
                   <pic:blipFill>
-                    <a:blip r:embed="rId32">
+                    <a:blip r:embed="rId21">
                       <a:extLst>
                         <a:ext uri="{28A0092B-C50C-407E-A947-70E740481C1C}">
                           <a14:useLocalDpi xmlns:a14="http://schemas.microsoft.com/office/drawing/2010/main" val="0"/>
@@ -37960,29 +38000,19 @@
                             <w:r>
                               <w:t xml:space="preserve">Figure </w:t>
                             </w:r>
+                            <w:fldSimple w:instr=" SEQ Figure \* ARABIC ">
+                              <w:r>
+                                <w:rPr>
+                                  <w:noProof/>
+                                </w:rPr>
+                                <w:t>15</w:t>
+                              </w:r>
+                            </w:fldSimple>
                             <w:r>
-                              <w:fldChar w:fldCharType="begin"/>
+                              <w:t xml:space="preserve"> </w:t>
                             </w:r>
                             <w:r>
-                              <w:instrText xml:space="preserve"> SEQ Figure \* ARABIC </w:instrText>
-                            </w:r>
-                            <w:r>
-                              <w:fldChar w:fldCharType="separate"/>
-                            </w:r>
-                            <w:r>
-                              <w:rPr>
-                                <w:noProof/>
-                              </w:rPr>
-                              <w:t>15</w:t>
-                            </w:r>
-                            <w:r>
-                              <w:rPr>
-                                <w:noProof/>
-                              </w:rPr>
-                              <w:fldChar w:fldCharType="end"/>
-                            </w:r>
-                            <w:r>
-                              <w:t xml:space="preserve"> - User Profile UI</w:t>
+                              <w:t>- User Profile UI</w:t>
                             </w:r>
                           </w:p>
                         </w:txbxContent>
@@ -38075,7 +38105,7 @@
                     <pic:cNvPicPr/>
                   </pic:nvPicPr>
                   <pic:blipFill>
-                    <a:blip r:embed="rId33">
+                    <a:blip r:embed="rId22">
                       <a:extLst>
                         <a:ext uri="{28A0092B-C50C-407E-A947-70E740481C1C}">
                           <a14:useLocalDpi xmlns:a14="http://schemas.microsoft.com/office/drawing/2010/main" val="0"/>
@@ -38168,7 +38198,7 @@
                     <pic:cNvPicPr/>
                   </pic:nvPicPr>
                   <pic:blipFill>
-                    <a:blip r:embed="rId34">
+                    <a:blip r:embed="rId23">
                       <a:extLst>
                         <a:ext uri="{28A0092B-C50C-407E-A947-70E740481C1C}">
                           <a14:useLocalDpi xmlns:a14="http://schemas.microsoft.com/office/drawing/2010/main" val="0"/>
@@ -38203,27 +38233,14 @@
       <w:r>
         <w:t xml:space="preserve">Figure </w:t>
       </w:r>
-      <w:r>
-        <w:fldChar w:fldCharType="begin"/>
-      </w:r>
-      <w:r>
-        <w:instrText xml:space="preserve"> SEQ Figure \* ARABIC </w:instrText>
-      </w:r>
-      <w:r>
-        <w:fldChar w:fldCharType="separate"/>
-      </w:r>
-      <w:r>
-        <w:rPr>
-          <w:noProof/>
-        </w:rPr>
-        <w:t>16</w:t>
-      </w:r>
-      <w:r>
-        <w:rPr>
-          <w:noProof/>
-        </w:rPr>
-        <w:fldChar w:fldCharType="end"/>
-      </w:r>
+      <w:fldSimple w:instr=" SEQ Figure \* ARABIC ">
+        <w:r>
+          <w:rPr>
+            <w:noProof/>
+          </w:rPr>
+          <w:t>16</w:t>
+        </w:r>
+      </w:fldSimple>
       <w:r>
         <w:t xml:space="preserve"> - Users Management UI</w:t>
       </w:r>
@@ -38305,29 +38322,19 @@
                             <w:r>
                               <w:t xml:space="preserve">Figure </w:t>
                             </w:r>
+                            <w:fldSimple w:instr=" SEQ Figure \* ARABIC ">
+                              <w:r>
+                                <w:rPr>
+                                  <w:noProof/>
+                                </w:rPr>
+                                <w:t>17</w:t>
+                              </w:r>
+                            </w:fldSimple>
                             <w:r>
-                              <w:fldChar w:fldCharType="begin"/>
+                              <w:t xml:space="preserve"> </w:t>
                             </w:r>
                             <w:r>
-                              <w:instrText xml:space="preserve"> SEQ Figure \* ARABIC </w:instrText>
-                            </w:r>
-                            <w:r>
-                              <w:fldChar w:fldCharType="separate"/>
-                            </w:r>
-                            <w:r>
-                              <w:rPr>
-                                <w:noProof/>
-                              </w:rPr>
-                              <w:t>17</w:t>
-                            </w:r>
-                            <w:r>
-                              <w:rPr>
-                                <w:noProof/>
-                              </w:rPr>
-                              <w:fldChar w:fldCharType="end"/>
-                            </w:r>
-                            <w:r>
-                              <w:t xml:space="preserve"> - View Ticket (online) UI</w:t>
+                              <w:t>- View Ticket (online) UI</w:t>
                             </w:r>
                           </w:p>
                         </w:txbxContent>
@@ -38420,7 +38427,7 @@
                     <pic:cNvPicPr/>
                   </pic:nvPicPr>
                   <pic:blipFill>
-                    <a:blip r:embed="rId35">
+                    <a:blip r:embed="rId24">
                       <a:extLst>
                         <a:ext uri="{28A0092B-C50C-407E-A947-70E740481C1C}">
                           <a14:useLocalDpi xmlns:a14="http://schemas.microsoft.com/office/drawing/2010/main" val="0"/>
@@ -38550,29 +38557,19 @@
                             <w:r>
                               <w:t xml:space="preserve">Figure </w:t>
                             </w:r>
+                            <w:fldSimple w:instr=" SEQ Figure \* ARABIC ">
+                              <w:r>
+                                <w:rPr>
+                                  <w:noProof/>
+                                </w:rPr>
+                                <w:t>18</w:t>
+                              </w:r>
+                            </w:fldSimple>
                             <w:r>
-                              <w:fldChar w:fldCharType="begin"/>
+                              <w:t xml:space="preserve"> </w:t>
                             </w:r>
                             <w:r>
-                              <w:instrText xml:space="preserve"> SEQ Figure \* ARABIC </w:instrText>
-                            </w:r>
-                            <w:r>
-                              <w:fldChar w:fldCharType="separate"/>
-                            </w:r>
-                            <w:r>
-                              <w:rPr>
-                                <w:noProof/>
-                              </w:rPr>
-                              <w:t>18</w:t>
-                            </w:r>
-                            <w:r>
-                              <w:rPr>
-                                <w:noProof/>
-                              </w:rPr>
-                              <w:fldChar w:fldCharType="end"/>
-                            </w:r>
-                            <w:r>
-                              <w:t xml:space="preserve"> - View Ticket (offline) UI</w:t>
+                              <w:t>- View Ticket (offline) UI</w:t>
                             </w:r>
                           </w:p>
                         </w:txbxContent>
@@ -38665,7 +38662,7 @@
                     <pic:cNvPicPr/>
                   </pic:nvPicPr>
                   <pic:blipFill>
-                    <a:blip r:embed="rId36">
+                    <a:blip r:embed="rId25">
                       <a:extLst>
                         <a:ext uri="{28A0092B-C50C-407E-A947-70E740481C1C}">
                           <a14:useLocalDpi xmlns:a14="http://schemas.microsoft.com/office/drawing/2010/main" val="0"/>
@@ -44395,7 +44392,7 @@
 </file>
 
 <file path=customXml/itemProps1.xml><?xml version="1.0" encoding="utf-8"?>
-<ds:datastoreItem xmlns:ds="http://schemas.openxmlformats.org/officeDocument/2006/customXml" ds:itemID="{A516D585-24FD-4003-9E3F-C1B564AB9D13}">
+<ds:datastoreItem xmlns:ds="http://schemas.openxmlformats.org/officeDocument/2006/customXml" ds:itemID="{F614CE83-331A-49DB-A1C6-5EC6E757E7FD}">
   <ds:schemaRefs>
     <ds:schemaRef ds:uri="http://schemas.openxmlformats.org/officeDocument/2006/bibliography"/>
   </ds:schemaRefs>

</xml_diff>

<commit_message>
Fixed missing descriptions in Admin. Fixed some IDs.
</commit_message>
<xml_diff>
--- a/docs/product_backlog.docx
+++ b/docs/product_backlog.docx
@@ -13001,35 +13001,18 @@
               </w:rPr>
               <w:t xml:space="preserve">Fill email login input with </w:t>
             </w:r>
-            <w:r>
-              <w:fldChar w:fldCharType="begin"/>
-            </w:r>
-            <w:r>
-              <w:instrText xml:space="preserve"> HYPERLINK "mailto:phony@test.com" </w:instrText>
-            </w:r>
-            <w:r>
-              <w:fldChar w:fldCharType="separate"/>
-            </w:r>
-            <w:r>
-              <w:rPr>
-                <w:rStyle w:val="Hyperlink"/>
-                <w:rFonts w:ascii="Arial" w:hAnsi="Arial" w:cs="Arial"/>
-                <w:color w:val="0563C1"/>
-                <w:sz w:val="22"/>
-                <w:szCs w:val="22"/>
-              </w:rPr>
-              <w:t>phony@test.com</w:t>
-            </w:r>
-            <w:r>
-              <w:rPr>
-                <w:rStyle w:val="Hyperlink"/>
-                <w:rFonts w:ascii="Arial" w:hAnsi="Arial" w:cs="Arial"/>
-                <w:color w:val="0563C1"/>
-                <w:sz w:val="22"/>
-                <w:szCs w:val="22"/>
-              </w:rPr>
-              <w:fldChar w:fldCharType="end"/>
-            </w:r>
+            <w:hyperlink r:id="rId8" w:history="1">
+              <w:r>
+                <w:rPr>
+                  <w:rStyle w:val="Hyperlink"/>
+                  <w:rFonts w:ascii="Arial" w:hAnsi="Arial" w:cs="Arial"/>
+                  <w:color w:val="0563C1"/>
+                  <w:sz w:val="22"/>
+                  <w:szCs w:val="22"/>
+                </w:rPr>
+                <w:t>phony@test.com</w:t>
+              </w:r>
+            </w:hyperlink>
             <w:r>
               <w:rPr>
                 <w:rFonts w:ascii="Arial" w:hAnsi="Arial" w:cs="Arial"/>
@@ -13108,35 +13091,18 @@
               </w:rPr>
               <w:t xml:space="preserve">Wrong password scenario. Fill email login input with </w:t>
             </w:r>
-            <w:r>
-              <w:fldChar w:fldCharType="begin"/>
-            </w:r>
-            <w:r>
-              <w:instrText xml:space="preserve"> HYPERLINK "mailto:user@test.com" </w:instrText>
-            </w:r>
-            <w:r>
-              <w:fldChar w:fldCharType="separate"/>
-            </w:r>
-            <w:r>
-              <w:rPr>
-                <w:rStyle w:val="Hyperlink"/>
-                <w:rFonts w:ascii="Arial" w:hAnsi="Arial" w:cs="Arial"/>
-                <w:color w:val="000000"/>
-                <w:sz w:val="22"/>
-                <w:szCs w:val="22"/>
-              </w:rPr>
-              <w:t>user@test.com</w:t>
-            </w:r>
-            <w:r>
-              <w:rPr>
-                <w:rStyle w:val="Hyperlink"/>
-                <w:rFonts w:ascii="Arial" w:hAnsi="Arial" w:cs="Arial"/>
-                <w:color w:val="000000"/>
-                <w:sz w:val="22"/>
-                <w:szCs w:val="22"/>
-              </w:rPr>
-              <w:fldChar w:fldCharType="end"/>
-            </w:r>
+            <w:hyperlink r:id="rId9" w:history="1">
+              <w:r>
+                <w:rPr>
+                  <w:rStyle w:val="Hyperlink"/>
+                  <w:rFonts w:ascii="Arial" w:hAnsi="Arial" w:cs="Arial"/>
+                  <w:color w:val="000000"/>
+                  <w:sz w:val="22"/>
+                  <w:szCs w:val="22"/>
+                </w:rPr>
+                <w:t>user@test.com</w:t>
+              </w:r>
+            </w:hyperlink>
             <w:r>
               <w:rPr>
                 <w:rFonts w:ascii="Arial" w:hAnsi="Arial" w:cs="Arial"/>
@@ -13234,35 +13200,18 @@
               </w:rPr>
               <w:t xml:space="preserve">Fill email login input with </w:t>
             </w:r>
-            <w:r>
-              <w:fldChar w:fldCharType="begin"/>
-            </w:r>
-            <w:r>
-              <w:instrText xml:space="preserve"> HYPERLINK "mailto:user@test.com" </w:instrText>
-            </w:r>
-            <w:r>
-              <w:fldChar w:fldCharType="separate"/>
-            </w:r>
-            <w:r>
-              <w:rPr>
-                <w:rStyle w:val="Hyperlink"/>
-                <w:rFonts w:ascii="Arial" w:hAnsi="Arial" w:cs="Arial"/>
-                <w:color w:val="000000"/>
-                <w:sz w:val="22"/>
-                <w:szCs w:val="22"/>
-              </w:rPr>
-              <w:t>user@test.com</w:t>
-            </w:r>
-            <w:r>
-              <w:rPr>
-                <w:rStyle w:val="Hyperlink"/>
-                <w:rFonts w:ascii="Arial" w:hAnsi="Arial" w:cs="Arial"/>
-                <w:color w:val="000000"/>
-                <w:sz w:val="22"/>
-                <w:szCs w:val="22"/>
-              </w:rPr>
-              <w:fldChar w:fldCharType="end"/>
-            </w:r>
+            <w:hyperlink r:id="rId10" w:history="1">
+              <w:r>
+                <w:rPr>
+                  <w:rStyle w:val="Hyperlink"/>
+                  <w:rFonts w:ascii="Arial" w:hAnsi="Arial" w:cs="Arial"/>
+                  <w:color w:val="000000"/>
+                  <w:sz w:val="22"/>
+                  <w:szCs w:val="22"/>
+                </w:rPr>
+                <w:t>user@test.com</w:t>
+              </w:r>
+            </w:hyperlink>
             <w:r>
               <w:rPr>
                 <w:rFonts w:ascii="Arial" w:hAnsi="Arial" w:cs="Arial"/>
@@ -13371,35 +13320,18 @@
               </w:rPr>
               <w:t xml:space="preserve">Fill email login input with </w:t>
             </w:r>
-            <w:r>
-              <w:fldChar w:fldCharType="begin"/>
-            </w:r>
-            <w:r>
-              <w:instrText xml:space="preserve"> HYPERLINK "mailto:user@test.com" </w:instrText>
-            </w:r>
-            <w:r>
-              <w:fldChar w:fldCharType="separate"/>
-            </w:r>
-            <w:r>
-              <w:rPr>
-                <w:rStyle w:val="Hyperlink"/>
-                <w:rFonts w:ascii="Arial" w:hAnsi="Arial" w:cs="Arial"/>
-                <w:color w:val="000000"/>
-                <w:sz w:val="22"/>
-                <w:szCs w:val="22"/>
-              </w:rPr>
-              <w:t>user@test.com</w:t>
-            </w:r>
-            <w:r>
-              <w:rPr>
-                <w:rStyle w:val="Hyperlink"/>
-                <w:rFonts w:ascii="Arial" w:hAnsi="Arial" w:cs="Arial"/>
-                <w:color w:val="000000"/>
-                <w:sz w:val="22"/>
-                <w:szCs w:val="22"/>
-              </w:rPr>
-              <w:fldChar w:fldCharType="end"/>
-            </w:r>
+            <w:hyperlink r:id="rId11" w:history="1">
+              <w:r>
+                <w:rPr>
+                  <w:rStyle w:val="Hyperlink"/>
+                  <w:rFonts w:ascii="Arial" w:hAnsi="Arial" w:cs="Arial"/>
+                  <w:color w:val="000000"/>
+                  <w:sz w:val="22"/>
+                  <w:szCs w:val="22"/>
+                </w:rPr>
+                <w:t>user@test.com</w:t>
+              </w:r>
+            </w:hyperlink>
             <w:r>
               <w:rPr>
                 <w:rFonts w:ascii="Arial" w:hAnsi="Arial" w:cs="Arial"/>
@@ -13523,35 +13455,18 @@
               </w:rPr>
               <w:t xml:space="preserve">Fill email login input with </w:t>
             </w:r>
-            <w:r>
-              <w:fldChar w:fldCharType="begin"/>
-            </w:r>
-            <w:r>
-              <w:instrText xml:space="preserve"> HYPERLINK "mailto:admin@test.com" </w:instrText>
-            </w:r>
-            <w:r>
-              <w:fldChar w:fldCharType="separate"/>
-            </w:r>
-            <w:r>
-              <w:rPr>
-                <w:rStyle w:val="Hyperlink"/>
-                <w:rFonts w:ascii="Arial" w:hAnsi="Arial" w:cs="Arial"/>
-                <w:color w:val="000000"/>
-                <w:sz w:val="22"/>
-                <w:szCs w:val="22"/>
-              </w:rPr>
-              <w:t>admin@test.com</w:t>
-            </w:r>
-            <w:r>
-              <w:rPr>
-                <w:rStyle w:val="Hyperlink"/>
-                <w:rFonts w:ascii="Arial" w:hAnsi="Arial" w:cs="Arial"/>
-                <w:color w:val="000000"/>
-                <w:sz w:val="22"/>
-                <w:szCs w:val="22"/>
-              </w:rPr>
-              <w:fldChar w:fldCharType="end"/>
-            </w:r>
+            <w:hyperlink r:id="rId12" w:history="1">
+              <w:r>
+                <w:rPr>
+                  <w:rStyle w:val="Hyperlink"/>
+                  <w:rFonts w:ascii="Arial" w:hAnsi="Arial" w:cs="Arial"/>
+                  <w:color w:val="000000"/>
+                  <w:sz w:val="22"/>
+                  <w:szCs w:val="22"/>
+                </w:rPr>
+                <w:t>admin@test.com</w:t>
+              </w:r>
+            </w:hyperlink>
             <w:r>
               <w:rPr>
                 <w:rFonts w:ascii="Arial" w:hAnsi="Arial" w:cs="Arial"/>
@@ -13681,35 +13596,18 @@
               </w:rPr>
               <w:t xml:space="preserve">Fill email login input with </w:t>
             </w:r>
-            <w:r>
-              <w:fldChar w:fldCharType="begin"/>
-            </w:r>
-            <w:r>
-              <w:instrText xml:space="preserve"> HYPERLINK "mailto:entity@test.com" </w:instrText>
-            </w:r>
-            <w:r>
-              <w:fldChar w:fldCharType="separate"/>
-            </w:r>
-            <w:r>
-              <w:rPr>
-                <w:rStyle w:val="Hyperlink"/>
-                <w:rFonts w:ascii="Arial" w:hAnsi="Arial" w:cs="Arial"/>
-                <w:color w:val="000000"/>
-                <w:sz w:val="22"/>
-                <w:szCs w:val="22"/>
-              </w:rPr>
-              <w:t>entity@test.com</w:t>
-            </w:r>
-            <w:r>
-              <w:rPr>
-                <w:rStyle w:val="Hyperlink"/>
-                <w:rFonts w:ascii="Arial" w:hAnsi="Arial" w:cs="Arial"/>
-                <w:color w:val="000000"/>
-                <w:sz w:val="22"/>
-                <w:szCs w:val="22"/>
-              </w:rPr>
-              <w:fldChar w:fldCharType="end"/>
-            </w:r>
+            <w:hyperlink r:id="rId13" w:history="1">
+              <w:r>
+                <w:rPr>
+                  <w:rStyle w:val="Hyperlink"/>
+                  <w:rFonts w:ascii="Arial" w:hAnsi="Arial" w:cs="Arial"/>
+                  <w:color w:val="000000"/>
+                  <w:sz w:val="22"/>
+                  <w:szCs w:val="22"/>
+                </w:rPr>
+                <w:t>entity@test.com</w:t>
+              </w:r>
+            </w:hyperlink>
             <w:r>
               <w:rPr>
                 <w:rFonts w:ascii="Arial" w:hAnsi="Arial" w:cs="Arial"/>
@@ -14430,35 +14328,18 @@
         </w:rPr>
         <w:t xml:space="preserve">Record of account with email </w:t>
       </w:r>
-      <w:r>
-        <w:fldChar w:fldCharType="begin"/>
-      </w:r>
-      <w:r>
-        <w:instrText xml:space="preserve"> HYPERLINK "mailto:user@test.com" </w:instrText>
-      </w:r>
-      <w:r>
-        <w:fldChar w:fldCharType="separate"/>
-      </w:r>
-      <w:r>
-        <w:rPr>
-          <w:rStyle w:val="Hyperlink"/>
-          <w:rFonts w:ascii="Arial" w:hAnsi="Arial" w:cs="Arial"/>
-          <w:color w:val="0563C1"/>
-          <w:sz w:val="22"/>
-          <w:szCs w:val="22"/>
-        </w:rPr>
-        <w:t>user@test.com</w:t>
-      </w:r>
-      <w:r>
-        <w:rPr>
-          <w:rStyle w:val="Hyperlink"/>
-          <w:rFonts w:ascii="Arial" w:hAnsi="Arial" w:cs="Arial"/>
-          <w:color w:val="0563C1"/>
-          <w:sz w:val="22"/>
-          <w:szCs w:val="22"/>
-        </w:rPr>
-        <w:fldChar w:fldCharType="end"/>
-      </w:r>
+      <w:hyperlink r:id="rId14" w:history="1">
+        <w:r>
+          <w:rPr>
+            <w:rStyle w:val="Hyperlink"/>
+            <w:rFonts w:ascii="Arial" w:hAnsi="Arial" w:cs="Arial"/>
+            <w:color w:val="0563C1"/>
+            <w:sz w:val="22"/>
+            <w:szCs w:val="22"/>
+          </w:rPr>
+          <w:t>user@test.com</w:t>
+        </w:r>
+      </w:hyperlink>
       <w:r>
         <w:rPr>
           <w:rFonts w:ascii="Arial" w:hAnsi="Arial" w:cs="Arial"/>
@@ -14836,35 +14717,18 @@
               </w:rPr>
               <w:t xml:space="preserve">Fill all fields with correct criteria except email. Insert </w:t>
             </w:r>
-            <w:r>
-              <w:fldChar w:fldCharType="begin"/>
-            </w:r>
-            <w:r>
-              <w:instrText xml:space="preserve"> HYPERLINK "mailto:user@test.com" </w:instrText>
-            </w:r>
-            <w:r>
-              <w:fldChar w:fldCharType="separate"/>
-            </w:r>
-            <w:r>
-              <w:rPr>
-                <w:rStyle w:val="Hyperlink"/>
-                <w:rFonts w:ascii="Arial" w:hAnsi="Arial" w:cs="Arial"/>
-                <w:color w:val="0563C1"/>
-                <w:sz w:val="22"/>
-                <w:szCs w:val="22"/>
-              </w:rPr>
-              <w:t>user@test.com</w:t>
-            </w:r>
-            <w:r>
-              <w:rPr>
-                <w:rStyle w:val="Hyperlink"/>
-                <w:rFonts w:ascii="Arial" w:hAnsi="Arial" w:cs="Arial"/>
-                <w:color w:val="0563C1"/>
-                <w:sz w:val="22"/>
-                <w:szCs w:val="22"/>
-              </w:rPr>
-              <w:fldChar w:fldCharType="end"/>
-            </w:r>
+            <w:hyperlink r:id="rId15" w:history="1">
+              <w:r>
+                <w:rPr>
+                  <w:rStyle w:val="Hyperlink"/>
+                  <w:rFonts w:ascii="Arial" w:hAnsi="Arial" w:cs="Arial"/>
+                  <w:color w:val="0563C1"/>
+                  <w:sz w:val="22"/>
+                  <w:szCs w:val="22"/>
+                </w:rPr>
+                <w:t>user@test.com</w:t>
+              </w:r>
+            </w:hyperlink>
             <w:r>
               <w:rPr>
                 <w:rFonts w:ascii="Arial" w:hAnsi="Arial" w:cs="Arial"/>
@@ -15015,35 +14879,18 @@
               </w:rPr>
               <w:t xml:space="preserve">Correct registration scenario. Fill all fields with correct criteria (email cannot be </w:t>
             </w:r>
-            <w:r>
-              <w:fldChar w:fldCharType="begin"/>
-            </w:r>
-            <w:r>
-              <w:instrText xml:space="preserve"> HYPERLINK "mailto:user@test.com" </w:instrText>
-            </w:r>
-            <w:r>
-              <w:fldChar w:fldCharType="separate"/>
-            </w:r>
-            <w:r>
-              <w:rPr>
-                <w:rStyle w:val="Hyperlink"/>
-                <w:rFonts w:ascii="Arial" w:hAnsi="Arial" w:cs="Arial"/>
-                <w:color w:val="0563C1"/>
-                <w:sz w:val="22"/>
-                <w:szCs w:val="22"/>
-              </w:rPr>
-              <w:t>user@test.com</w:t>
-            </w:r>
-            <w:r>
-              <w:rPr>
-                <w:rStyle w:val="Hyperlink"/>
-                <w:rFonts w:ascii="Arial" w:hAnsi="Arial" w:cs="Arial"/>
-                <w:color w:val="0563C1"/>
-                <w:sz w:val="22"/>
-                <w:szCs w:val="22"/>
-              </w:rPr>
-              <w:fldChar w:fldCharType="end"/>
-            </w:r>
+            <w:hyperlink r:id="rId16" w:history="1">
+              <w:r>
+                <w:rPr>
+                  <w:rStyle w:val="Hyperlink"/>
+                  <w:rFonts w:ascii="Arial" w:hAnsi="Arial" w:cs="Arial"/>
+                  <w:color w:val="0563C1"/>
+                  <w:sz w:val="22"/>
+                  <w:szCs w:val="22"/>
+                </w:rPr>
+                <w:t>user@test.com</w:t>
+              </w:r>
+            </w:hyperlink>
             <w:r>
               <w:rPr>
                 <w:rFonts w:ascii="Arial" w:hAnsi="Arial" w:cs="Arial"/>
@@ -15472,35 +15319,18 @@
         </w:rPr>
         <w:t xml:space="preserve">Record of account with email </w:t>
       </w:r>
-      <w:r>
-        <w:fldChar w:fldCharType="begin"/>
-      </w:r>
-      <w:r>
-        <w:instrText xml:space="preserve"> HYPERLINK "mailto:phony@test.com" </w:instrText>
-      </w:r>
-      <w:r>
-        <w:fldChar w:fldCharType="separate"/>
-      </w:r>
-      <w:r>
-        <w:rPr>
-          <w:rStyle w:val="Hyperlink"/>
-          <w:rFonts w:ascii="Arial" w:hAnsi="Arial" w:cs="Arial"/>
-          <w:color w:val="0563C1"/>
-          <w:sz w:val="22"/>
-          <w:szCs w:val="22"/>
-        </w:rPr>
-        <w:t>phony@test.com</w:t>
-      </w:r>
-      <w:r>
-        <w:rPr>
-          <w:rStyle w:val="Hyperlink"/>
-          <w:rFonts w:ascii="Arial" w:hAnsi="Arial" w:cs="Arial"/>
-          <w:color w:val="0563C1"/>
-          <w:sz w:val="22"/>
-          <w:szCs w:val="22"/>
-        </w:rPr>
-        <w:fldChar w:fldCharType="end"/>
-      </w:r>
+      <w:hyperlink r:id="rId17" w:history="1">
+        <w:r>
+          <w:rPr>
+            <w:rStyle w:val="Hyperlink"/>
+            <w:rFonts w:ascii="Arial" w:hAnsi="Arial" w:cs="Arial"/>
+            <w:color w:val="0563C1"/>
+            <w:sz w:val="22"/>
+            <w:szCs w:val="22"/>
+          </w:rPr>
+          <w:t>phony@test.com</w:t>
+        </w:r>
+      </w:hyperlink>
       <w:r>
         <w:rPr>
           <w:rFonts w:ascii="Arial" w:hAnsi="Arial" w:cs="Arial"/>
@@ -15889,35 +15719,18 @@
               </w:rPr>
               <w:t xml:space="preserve">Fill data with </w:t>
             </w:r>
-            <w:r>
-              <w:fldChar w:fldCharType="begin"/>
-            </w:r>
-            <w:r>
-              <w:instrText xml:space="preserve"> HYPERLINK "mailto:phony@test.com" </w:instrText>
-            </w:r>
-            <w:r>
-              <w:fldChar w:fldCharType="separate"/>
-            </w:r>
-            <w:r>
-              <w:rPr>
-                <w:rStyle w:val="Hyperlink"/>
-                <w:rFonts w:ascii="Arial" w:hAnsi="Arial" w:cs="Arial"/>
-                <w:color w:val="0563C1"/>
-                <w:sz w:val="22"/>
-                <w:szCs w:val="22"/>
-              </w:rPr>
-              <w:t>phony@test.com</w:t>
-            </w:r>
-            <w:r>
-              <w:rPr>
-                <w:rStyle w:val="Hyperlink"/>
-                <w:rFonts w:ascii="Arial" w:hAnsi="Arial" w:cs="Arial"/>
-                <w:color w:val="0563C1"/>
-                <w:sz w:val="22"/>
-                <w:szCs w:val="22"/>
-              </w:rPr>
-              <w:fldChar w:fldCharType="end"/>
-            </w:r>
+            <w:hyperlink r:id="rId18" w:history="1">
+              <w:r>
+                <w:rPr>
+                  <w:rStyle w:val="Hyperlink"/>
+                  <w:rFonts w:ascii="Arial" w:hAnsi="Arial" w:cs="Arial"/>
+                  <w:color w:val="0563C1"/>
+                  <w:sz w:val="22"/>
+                  <w:szCs w:val="22"/>
+                </w:rPr>
+                <w:t>phony@test.com</w:t>
+              </w:r>
+            </w:hyperlink>
             <w:r>
               <w:rPr>
                 <w:rFonts w:ascii="Arial" w:hAnsi="Arial" w:cs="Arial"/>
@@ -20208,7 +20021,13 @@
         <w:rPr>
           <w:rFonts w:ascii="Arial" w:hAnsi="Arial" w:cs="Arial"/>
         </w:rPr>
-        <w:t>: US202</w:t>
+        <w:t xml:space="preserve">: </w:t>
+      </w:r>
+      <w:r>
+        <w:rPr>
+          <w:rFonts w:ascii="Arial" w:hAnsi="Arial" w:cs="Arial"/>
+        </w:rPr>
+        <w:t>11</w:t>
       </w:r>
     </w:p>
     <w:p>
@@ -21097,7 +20916,13 @@
         <w:rPr>
           <w:rFonts w:ascii="Arial" w:hAnsi="Arial" w:cs="Arial"/>
         </w:rPr>
-        <w:t>: US203</w:t>
+        <w:t xml:space="preserve">: </w:t>
+      </w:r>
+      <w:r>
+        <w:rPr>
+          <w:rFonts w:ascii="Arial" w:hAnsi="Arial" w:cs="Arial"/>
+        </w:rPr>
+        <w:t>12</w:t>
       </w:r>
     </w:p>
     <w:p>
@@ -22067,7 +21892,13 @@
         <w:rPr>
           <w:rFonts w:ascii="Arial" w:hAnsi="Arial" w:cs="Arial"/>
         </w:rPr>
-        <w:t>: US204</w:t>
+        <w:t xml:space="preserve">: </w:t>
+      </w:r>
+      <w:r>
+        <w:rPr>
+          <w:rFonts w:ascii="Arial" w:hAnsi="Arial" w:cs="Arial"/>
+        </w:rPr>
+        <w:t>13</w:t>
       </w:r>
     </w:p>
     <w:p>
@@ -23056,7 +22887,13 @@
         <w:rPr>
           <w:rFonts w:ascii="Arial" w:hAnsi="Arial" w:cs="Arial"/>
         </w:rPr>
-        <w:t>: US205</w:t>
+        <w:t xml:space="preserve">: </w:t>
+      </w:r>
+      <w:r>
+        <w:rPr>
+          <w:rFonts w:ascii="Arial" w:hAnsi="Arial" w:cs="Arial"/>
+        </w:rPr>
+        <w:t>14</w:t>
       </w:r>
     </w:p>
     <w:p>
@@ -23991,7 +23828,13 @@
         <w:rPr>
           <w:rFonts w:ascii="Arial" w:hAnsi="Arial" w:cs="Arial"/>
         </w:rPr>
-        <w:t>: US206</w:t>
+        <w:t xml:space="preserve">: </w:t>
+      </w:r>
+      <w:r>
+        <w:rPr>
+          <w:rFonts w:ascii="Arial" w:hAnsi="Arial" w:cs="Arial"/>
+        </w:rPr>
+        <w:t>15</w:t>
       </w:r>
     </w:p>
     <w:p>
@@ -24947,7 +24790,13 @@
         <w:rPr>
           <w:rFonts w:ascii="Arial" w:hAnsi="Arial" w:cs="Arial"/>
         </w:rPr>
-        <w:t>: US207</w:t>
+        <w:t xml:space="preserve">: </w:t>
+      </w:r>
+      <w:r>
+        <w:rPr>
+          <w:rFonts w:ascii="Arial" w:hAnsi="Arial" w:cs="Arial"/>
+        </w:rPr>
+        <w:t>16</w:t>
       </w:r>
     </w:p>
     <w:p>
@@ -33669,20 +33518,28 @@
         <w:jc w:val="both"/>
         <w:rPr>
           <w:rFonts w:ascii="Arial" w:hAnsi="Arial" w:cs="Arial"/>
+          <w:sz w:val="22"/>
+          <w:szCs w:val="22"/>
+        </w:rPr>
+      </w:pPr>
+      <w:r>
+        <w:rPr>
+          <w:rFonts w:ascii="Arial" w:hAnsi="Arial" w:cs="Arial"/>
           <w:b/>
-          <w:sz w:val="22"/>
-          <w:szCs w:val="22"/>
-        </w:rPr>
-      </w:pPr>
-      <w:r>
-        <w:rPr>
-          <w:rFonts w:ascii="Arial" w:hAnsi="Arial" w:cs="Arial"/>
-          <w:b/>
           <w:color w:val="000000"/>
           <w:sz w:val="22"/>
           <w:szCs w:val="22"/>
         </w:rPr>
         <w:t xml:space="preserve">Description: </w:t>
+      </w:r>
+      <w:r>
+        <w:rPr>
+          <w:rFonts w:ascii="Arial" w:hAnsi="Arial" w:cs="Arial"/>
+          <w:color w:val="000000"/>
+          <w:sz w:val="22"/>
+          <w:szCs w:val="22"/>
+        </w:rPr>
+        <w:t>This test is meant to test if the administrator can manage content from the website.</w:t>
       </w:r>
     </w:p>
     <w:p>
@@ -34448,6 +34305,15 @@
         </w:rPr>
         <w:t>:</w:t>
       </w:r>
+      <w:r>
+        <w:rPr>
+          <w:rFonts w:ascii="Arial" w:hAnsi="Arial" w:cs="Arial"/>
+          <w:color w:val="000000"/>
+          <w:sz w:val="22"/>
+          <w:szCs w:val="22"/>
+        </w:rPr>
+        <w:t xml:space="preserve"> This test is meant to verify if the administrator can observe users and tickets statistics.</w:t>
+      </w:r>
     </w:p>
     <w:p>
       <w:pPr>
@@ -34969,7 +34835,6 @@
               <w:lang w:val="pt-BR"/>
             </w:rPr>
           </w:pPr>
-          <w:proofErr w:type="spellStart"/>
           <w:r>
             <w:rPr>
               <w:rFonts w:ascii="Arial" w:hAnsi="Arial" w:cs="Arial"/>
@@ -34988,9 +34853,6 @@
             </w:rPr>
             <w:t>phy</w:t>
           </w:r>
-          <w:bookmarkStart w:id="0" w:name="_GoBack"/>
-          <w:bookmarkEnd w:id="0"/>
-          <w:proofErr w:type="spellEnd"/>
         </w:p>
         <w:p>
           <w:pPr>
@@ -35099,6 +34961,8 @@
                 </w:rPr>
                 <w:t xml:space="preserve"> (3ª ed.). Chicago: Addison-Wesley Professional.</w:t>
               </w:r>
+              <w:bookmarkStart w:id="0" w:name="_GoBack"/>
+              <w:bookmarkEnd w:id="0"/>
             </w:p>
             <w:p>
               <w:pPr>
@@ -35326,14 +35190,27 @@
                             <w:r>
                               <w:t xml:space="preserve">Figure </w:t>
                             </w:r>
-                            <w:fldSimple w:instr=" SEQ Figure \* ARABIC ">
-                              <w:r>
-                                <w:rPr>
-                                  <w:noProof/>
-                                </w:rPr>
-                                <w:t>1</w:t>
-                              </w:r>
-                            </w:fldSimple>
+                            <w:r>
+                              <w:fldChar w:fldCharType="begin"/>
+                            </w:r>
+                            <w:r>
+                              <w:instrText xml:space="preserve"> SEQ Figure \* ARABIC </w:instrText>
+                            </w:r>
+                            <w:r>
+                              <w:fldChar w:fldCharType="separate"/>
+                            </w:r>
+                            <w:r>
+                              <w:rPr>
+                                <w:noProof/>
+                              </w:rPr>
+                              <w:t>1</w:t>
+                            </w:r>
+                            <w:r>
+                              <w:rPr>
+                                <w:noProof/>
+                              </w:rPr>
+                              <w:fldChar w:fldCharType="end"/>
+                            </w:r>
                             <w:r>
                               <w:t xml:space="preserve"> - Actors</w:t>
                             </w:r>
@@ -35374,14 +35251,27 @@
                       <w:r>
                         <w:t xml:space="preserve">Figure </w:t>
                       </w:r>
-                      <w:fldSimple w:instr=" SEQ Figure \* ARABIC ">
-                        <w:r>
-                          <w:rPr>
-                            <w:noProof/>
-                          </w:rPr>
-                          <w:t>1</w:t>
-                        </w:r>
-                      </w:fldSimple>
+                      <w:r>
+                        <w:fldChar w:fldCharType="begin"/>
+                      </w:r>
+                      <w:r>
+                        <w:instrText xml:space="preserve"> SEQ Figure \* ARABIC </w:instrText>
+                      </w:r>
+                      <w:r>
+                        <w:fldChar w:fldCharType="separate"/>
+                      </w:r>
+                      <w:r>
+                        <w:rPr>
+                          <w:noProof/>
+                        </w:rPr>
+                        <w:t>1</w:t>
+                      </w:r>
+                      <w:r>
+                        <w:rPr>
+                          <w:noProof/>
+                        </w:rPr>
+                        <w:fldChar w:fldCharType="end"/>
+                      </w:r>
                       <w:r>
                         <w:t xml:space="preserve"> - Actors</w:t>
                       </w:r>
@@ -35435,7 +35325,7 @@
                     </pic:cNvPicPr>
                   </pic:nvPicPr>
                   <pic:blipFill>
-                    <a:blip r:embed="rId8">
+                    <a:blip r:embed="rId19">
                       <a:extLst>
                         <a:ext uri="{28A0092B-C50C-407E-A947-70E740481C1C}">
                           <a14:useLocalDpi xmlns:a14="http://schemas.microsoft.com/office/drawing/2010/main" val="0"/>
@@ -35652,7 +35542,7 @@
                     <pic:cNvPicPr/>
                   </pic:nvPicPr>
                   <pic:blipFill>
-                    <a:blip r:embed="rId9">
+                    <a:blip r:embed="rId20">
                       <a:extLst>
                         <a:ext uri="{28A0092B-C50C-407E-A947-70E740481C1C}">
                           <a14:useLocalDpi xmlns:a14="http://schemas.microsoft.com/office/drawing/2010/main" val="0"/>
@@ -35692,14 +35582,27 @@
       <w:r>
         <w:t xml:space="preserve">Figure </w:t>
       </w:r>
-      <w:fldSimple w:instr=" SEQ Figure \* ARABIC ">
-        <w:r>
-          <w:rPr>
-            <w:noProof/>
-          </w:rPr>
-          <w:t>2</w:t>
-        </w:r>
-      </w:fldSimple>
+      <w:r>
+        <w:fldChar w:fldCharType="begin"/>
+      </w:r>
+      <w:r>
+        <w:instrText xml:space="preserve"> SEQ Figure \* ARABIC </w:instrText>
+      </w:r>
+      <w:r>
+        <w:fldChar w:fldCharType="separate"/>
+      </w:r>
+      <w:r>
+        <w:rPr>
+          <w:noProof/>
+        </w:rPr>
+        <w:t>2</w:t>
+      </w:r>
+      <w:r>
+        <w:rPr>
+          <w:noProof/>
+        </w:rPr>
+        <w:fldChar w:fldCharType="end"/>
+      </w:r>
       <w:r>
         <w:t xml:space="preserve"> - Add Ticket</w:t>
       </w:r>
@@ -35766,7 +35669,7 @@
                     <pic:cNvPicPr/>
                   </pic:nvPicPr>
                   <pic:blipFill>
-                    <a:blip r:embed="rId10">
+                    <a:blip r:embed="rId21">
                       <a:extLst>
                         <a:ext uri="{28A0092B-C50C-407E-A947-70E740481C1C}">
                           <a14:useLocalDpi xmlns:a14="http://schemas.microsoft.com/office/drawing/2010/main" val="0"/>
@@ -35801,14 +35704,27 @@
       <w:r>
         <w:t xml:space="preserve">Figure </w:t>
       </w:r>
-      <w:fldSimple w:instr=" SEQ Figure \* ARABIC ">
-        <w:r>
-          <w:rPr>
-            <w:noProof/>
-          </w:rPr>
-          <w:t>3</w:t>
-        </w:r>
-      </w:fldSimple>
+      <w:r>
+        <w:fldChar w:fldCharType="begin"/>
+      </w:r>
+      <w:r>
+        <w:instrText xml:space="preserve"> SEQ Figure \* ARABIC </w:instrText>
+      </w:r>
+      <w:r>
+        <w:fldChar w:fldCharType="separate"/>
+      </w:r>
+      <w:r>
+        <w:rPr>
+          <w:noProof/>
+        </w:rPr>
+        <w:t>3</w:t>
+      </w:r>
+      <w:r>
+        <w:rPr>
+          <w:noProof/>
+        </w:rPr>
+        <w:fldChar w:fldCharType="end"/>
+      </w:r>
       <w:r>
         <w:t xml:space="preserve"> - Administrator Panel UI</w:t>
       </w:r>
@@ -35868,7 +35784,7 @@
                     <pic:cNvPicPr/>
                   </pic:nvPicPr>
                   <pic:blipFill>
-                    <a:blip r:embed="rId11">
+                    <a:blip r:embed="rId22">
                       <a:extLst>
                         <a:ext uri="{28A0092B-C50C-407E-A947-70E740481C1C}">
                           <a14:useLocalDpi xmlns:a14="http://schemas.microsoft.com/office/drawing/2010/main" val="0"/>
@@ -35903,14 +35819,27 @@
       <w:r>
         <w:t xml:space="preserve">Figure </w:t>
       </w:r>
-      <w:fldSimple w:instr=" SEQ Figure \* ARABIC ">
-        <w:r>
-          <w:rPr>
-            <w:noProof/>
-          </w:rPr>
-          <w:t>4</w:t>
-        </w:r>
-      </w:fldSimple>
+      <w:r>
+        <w:fldChar w:fldCharType="begin"/>
+      </w:r>
+      <w:r>
+        <w:instrText xml:space="preserve"> SEQ Figure \* ARABIC </w:instrText>
+      </w:r>
+      <w:r>
+        <w:fldChar w:fldCharType="separate"/>
+      </w:r>
+      <w:r>
+        <w:rPr>
+          <w:noProof/>
+        </w:rPr>
+        <w:t>4</w:t>
+      </w:r>
+      <w:r>
+        <w:rPr>
+          <w:noProof/>
+        </w:rPr>
+        <w:fldChar w:fldCharType="end"/>
+      </w:r>
       <w:r>
         <w:t xml:space="preserve"> - Edit Ticket UI</w:t>
       </w:r>
@@ -36029,19 +35958,29 @@
                             <w:r>
                               <w:t xml:space="preserve">Figure </w:t>
                             </w:r>
-                            <w:fldSimple w:instr=" SEQ Figure \* ARABIC ">
-                              <w:r>
-                                <w:rPr>
-                                  <w:noProof/>
-                                </w:rPr>
-                                <w:t>5</w:t>
-                              </w:r>
-                            </w:fldSimple>
                             <w:r>
-                              <w:t xml:space="preserve"> </w:t>
+                              <w:fldChar w:fldCharType="begin"/>
                             </w:r>
                             <w:r>
-                              <w:t>- Entity Panel UI</w:t>
+                              <w:instrText xml:space="preserve"> SEQ Figure \* ARABIC </w:instrText>
+                            </w:r>
+                            <w:r>
+                              <w:fldChar w:fldCharType="separate"/>
+                            </w:r>
+                            <w:r>
+                              <w:rPr>
+                                <w:noProof/>
+                              </w:rPr>
+                              <w:t>5</w:t>
+                            </w:r>
+                            <w:r>
+                              <w:rPr>
+                                <w:noProof/>
+                              </w:rPr>
+                              <w:fldChar w:fldCharType="end"/>
+                            </w:r>
+                            <w:r>
+                              <w:t xml:space="preserve"> - Entity Panel UI</w:t>
                             </w:r>
                           </w:p>
                         </w:txbxContent>
@@ -36078,19 +36017,29 @@
                       <w:r>
                         <w:t xml:space="preserve">Figure </w:t>
                       </w:r>
-                      <w:fldSimple w:instr=" SEQ Figure \* ARABIC ">
-                        <w:r>
-                          <w:rPr>
-                            <w:noProof/>
-                          </w:rPr>
-                          <w:t>5</w:t>
-                        </w:r>
-                      </w:fldSimple>
                       <w:r>
-                        <w:t xml:space="preserve"> </w:t>
+                        <w:fldChar w:fldCharType="begin"/>
                       </w:r>
                       <w:r>
-                        <w:t>- Entity Panel UI</w:t>
+                        <w:instrText xml:space="preserve"> SEQ Figure \* ARABIC </w:instrText>
+                      </w:r>
+                      <w:r>
+                        <w:fldChar w:fldCharType="separate"/>
+                      </w:r>
+                      <w:r>
+                        <w:rPr>
+                          <w:noProof/>
+                        </w:rPr>
+                        <w:t>5</w:t>
+                      </w:r>
+                      <w:r>
+                        <w:rPr>
+                          <w:noProof/>
+                        </w:rPr>
+                        <w:fldChar w:fldCharType="end"/>
+                      </w:r>
+                      <w:r>
+                        <w:t xml:space="preserve"> - Entity Panel UI</w:t>
                       </w:r>
                     </w:p>
                   </w:txbxContent>
@@ -36142,7 +36091,7 @@
                     <pic:cNvPicPr/>
                   </pic:nvPicPr>
                   <pic:blipFill>
-                    <a:blip r:embed="rId12">
+                    <a:blip r:embed="rId23">
                       <a:extLst>
                         <a:ext uri="{28A0092B-C50C-407E-A947-70E740481C1C}">
                           <a14:useLocalDpi xmlns:a14="http://schemas.microsoft.com/office/drawing/2010/main" val="0"/>
@@ -36298,19 +36247,29 @@
                             <w:r>
                               <w:t xml:space="preserve">Figure </w:t>
                             </w:r>
-                            <w:fldSimple w:instr=" SEQ Figure \* ARABIC ">
-                              <w:r>
-                                <w:rPr>
-                                  <w:noProof/>
-                                </w:rPr>
-                                <w:t>6</w:t>
-                              </w:r>
-                            </w:fldSimple>
                             <w:r>
-                              <w:t xml:space="preserve"> </w:t>
+                              <w:fldChar w:fldCharType="begin"/>
                             </w:r>
                             <w:r>
-                              <w:t>- Homepage UI</w:t>
+                              <w:instrText xml:space="preserve"> SEQ Figure \* ARABIC </w:instrText>
+                            </w:r>
+                            <w:r>
+                              <w:fldChar w:fldCharType="separate"/>
+                            </w:r>
+                            <w:r>
+                              <w:rPr>
+                                <w:noProof/>
+                              </w:rPr>
+                              <w:t>6</w:t>
+                            </w:r>
+                            <w:r>
+                              <w:rPr>
+                                <w:noProof/>
+                              </w:rPr>
+                              <w:fldChar w:fldCharType="end"/>
+                            </w:r>
+                            <w:r>
+                              <w:t xml:space="preserve"> - Homepage UI</w:t>
                             </w:r>
                           </w:p>
                         </w:txbxContent>
@@ -36347,19 +36306,29 @@
                       <w:r>
                         <w:t xml:space="preserve">Figure </w:t>
                       </w:r>
-                      <w:fldSimple w:instr=" SEQ Figure \* ARABIC ">
-                        <w:r>
-                          <w:rPr>
-                            <w:noProof/>
-                          </w:rPr>
-                          <w:t>6</w:t>
-                        </w:r>
-                      </w:fldSimple>
                       <w:r>
-                        <w:t xml:space="preserve"> </w:t>
+                        <w:fldChar w:fldCharType="begin"/>
                       </w:r>
                       <w:r>
-                        <w:t>- Homepage UI</w:t>
+                        <w:instrText xml:space="preserve"> SEQ Figure \* ARABIC </w:instrText>
+                      </w:r>
+                      <w:r>
+                        <w:fldChar w:fldCharType="separate"/>
+                      </w:r>
+                      <w:r>
+                        <w:rPr>
+                          <w:noProof/>
+                        </w:rPr>
+                        <w:t>6</w:t>
+                      </w:r>
+                      <w:r>
+                        <w:rPr>
+                          <w:noProof/>
+                        </w:rPr>
+                        <w:fldChar w:fldCharType="end"/>
+                      </w:r>
+                      <w:r>
+                        <w:t xml:space="preserve"> - Homepage UI</w:t>
                       </w:r>
                     </w:p>
                   </w:txbxContent>
@@ -36411,7 +36380,7 @@
                     <pic:cNvPicPr/>
                   </pic:nvPicPr>
                   <pic:blipFill>
-                    <a:blip r:embed="rId13">
+                    <a:blip r:embed="rId24">
                       <a:extLst>
                         <a:ext uri="{28A0092B-C50C-407E-A947-70E740481C1C}">
                           <a14:useLocalDpi xmlns:a14="http://schemas.microsoft.com/office/drawing/2010/main" val="0"/>
@@ -36502,7 +36471,7 @@
                     <pic:cNvPicPr/>
                   </pic:nvPicPr>
                   <pic:blipFill>
-                    <a:blip r:embed="rId14">
+                    <a:blip r:embed="rId25">
                       <a:extLst>
                         <a:ext uri="{28A0092B-C50C-407E-A947-70E740481C1C}">
                           <a14:useLocalDpi xmlns:a14="http://schemas.microsoft.com/office/drawing/2010/main" val="0"/>
@@ -36537,14 +36506,27 @@
       <w:r>
         <w:t xml:space="preserve">Figure </w:t>
       </w:r>
-      <w:fldSimple w:instr=" SEQ Figure \* ARABIC ">
-        <w:r>
-          <w:rPr>
-            <w:noProof/>
-          </w:rPr>
-          <w:t>7</w:t>
-        </w:r>
-      </w:fldSimple>
+      <w:r>
+        <w:fldChar w:fldCharType="begin"/>
+      </w:r>
+      <w:r>
+        <w:instrText xml:space="preserve"> SEQ Figure \* ARABIC </w:instrText>
+      </w:r>
+      <w:r>
+        <w:fldChar w:fldCharType="separate"/>
+      </w:r>
+      <w:r>
+        <w:rPr>
+          <w:noProof/>
+        </w:rPr>
+        <w:t>7</w:t>
+      </w:r>
+      <w:r>
+        <w:rPr>
+          <w:noProof/>
+        </w:rPr>
+        <w:fldChar w:fldCharType="end"/>
+      </w:r>
       <w:r>
         <w:t xml:space="preserve"> - List Tickets UI</w:t>
       </w:r>
@@ -36600,7 +36582,7 @@
                     <pic:cNvPicPr/>
                   </pic:nvPicPr>
                   <pic:blipFill>
-                    <a:blip r:embed="rId15">
+                    <a:blip r:embed="rId26">
                       <a:extLst>
                         <a:ext uri="{28A0092B-C50C-407E-A947-70E740481C1C}">
                           <a14:useLocalDpi xmlns:a14="http://schemas.microsoft.com/office/drawing/2010/main" val="0"/>
@@ -36635,14 +36617,27 @@
       <w:r>
         <w:t xml:space="preserve">Figure </w:t>
       </w:r>
-      <w:fldSimple w:instr=" SEQ Figure \* ARABIC ">
-        <w:r>
-          <w:rPr>
-            <w:noProof/>
-          </w:rPr>
-          <w:t>8</w:t>
-        </w:r>
-      </w:fldSimple>
+      <w:r>
+        <w:fldChar w:fldCharType="begin"/>
+      </w:r>
+      <w:r>
+        <w:instrText xml:space="preserve"> SEQ Figure \* ARABIC </w:instrText>
+      </w:r>
+      <w:r>
+        <w:fldChar w:fldCharType="separate"/>
+      </w:r>
+      <w:r>
+        <w:rPr>
+          <w:noProof/>
+        </w:rPr>
+        <w:t>8</w:t>
+      </w:r>
+      <w:r>
+        <w:rPr>
+          <w:noProof/>
+        </w:rPr>
+        <w:fldChar w:fldCharType="end"/>
+      </w:r>
       <w:r>
         <w:t xml:space="preserve"> - Moderator Panel UI</w:t>
       </w:r>
@@ -36744,19 +36739,29 @@
                             <w:r>
                               <w:t xml:space="preserve">Figure </w:t>
                             </w:r>
-                            <w:fldSimple w:instr=" SEQ Figure \* ARABIC ">
-                              <w:r>
-                                <w:rPr>
-                                  <w:noProof/>
-                                </w:rPr>
-                                <w:t>9</w:t>
-                              </w:r>
-                            </w:fldSimple>
                             <w:r>
-                              <w:t xml:space="preserve"> </w:t>
+                              <w:fldChar w:fldCharType="begin"/>
                             </w:r>
                             <w:r>
-                              <w:t>- Recover Password UI</w:t>
+                              <w:instrText xml:space="preserve"> SEQ Figure \* ARABIC </w:instrText>
+                            </w:r>
+                            <w:r>
+                              <w:fldChar w:fldCharType="separate"/>
+                            </w:r>
+                            <w:r>
+                              <w:rPr>
+                                <w:noProof/>
+                              </w:rPr>
+                              <w:t>9</w:t>
+                            </w:r>
+                            <w:r>
+                              <w:rPr>
+                                <w:noProof/>
+                              </w:rPr>
+                              <w:fldChar w:fldCharType="end"/>
+                            </w:r>
+                            <w:r>
+                              <w:t xml:space="preserve"> - Recover Password UI</w:t>
                             </w:r>
                           </w:p>
                         </w:txbxContent>
@@ -36789,19 +36794,29 @@
                       <w:r>
                         <w:t xml:space="preserve">Figure </w:t>
                       </w:r>
-                      <w:fldSimple w:instr=" SEQ Figure \* ARABIC ">
-                        <w:r>
-                          <w:rPr>
-                            <w:noProof/>
-                          </w:rPr>
-                          <w:t>9</w:t>
-                        </w:r>
-                      </w:fldSimple>
                       <w:r>
-                        <w:t xml:space="preserve"> </w:t>
+                        <w:fldChar w:fldCharType="begin"/>
                       </w:r>
                       <w:r>
-                        <w:t>- Recover Password UI</w:t>
+                        <w:instrText xml:space="preserve"> SEQ Figure \* ARABIC </w:instrText>
+                      </w:r>
+                      <w:r>
+                        <w:fldChar w:fldCharType="separate"/>
+                      </w:r>
+                      <w:r>
+                        <w:rPr>
+                          <w:noProof/>
+                        </w:rPr>
+                        <w:t>9</w:t>
+                      </w:r>
+                      <w:r>
+                        <w:rPr>
+                          <w:noProof/>
+                        </w:rPr>
+                        <w:fldChar w:fldCharType="end"/>
+                      </w:r>
+                      <w:r>
+                        <w:t xml:space="preserve"> - Recover Password UI</w:t>
                       </w:r>
                     </w:p>
                   </w:txbxContent>
@@ -36849,7 +36864,7 @@
                     <pic:cNvPicPr/>
                   </pic:nvPicPr>
                   <pic:blipFill>
-                    <a:blip r:embed="rId16">
+                    <a:blip r:embed="rId27">
                       <a:extLst>
                         <a:ext uri="{28A0092B-C50C-407E-A947-70E740481C1C}">
                           <a14:useLocalDpi xmlns:a14="http://schemas.microsoft.com/office/drawing/2010/main" val="0"/>
@@ -36958,19 +36973,29 @@
                             <w:r>
                               <w:t xml:space="preserve">Figure </w:t>
                             </w:r>
-                            <w:fldSimple w:instr=" SEQ Figure \* ARABIC ">
-                              <w:r>
-                                <w:rPr>
-                                  <w:noProof/>
-                                </w:rPr>
-                                <w:t>10</w:t>
-                              </w:r>
-                            </w:fldSimple>
                             <w:r>
-                              <w:t xml:space="preserve"> </w:t>
+                              <w:fldChar w:fldCharType="begin"/>
                             </w:r>
                             <w:r>
-                              <w:t>- Recover Password 2 UI</w:t>
+                              <w:instrText xml:space="preserve"> SEQ Figure \* ARABIC </w:instrText>
+                            </w:r>
+                            <w:r>
+                              <w:fldChar w:fldCharType="separate"/>
+                            </w:r>
+                            <w:r>
+                              <w:rPr>
+                                <w:noProof/>
+                              </w:rPr>
+                              <w:t>10</w:t>
+                            </w:r>
+                            <w:r>
+                              <w:rPr>
+                                <w:noProof/>
+                              </w:rPr>
+                              <w:fldChar w:fldCharType="end"/>
+                            </w:r>
+                            <w:r>
+                              <w:t xml:space="preserve"> - Recover Password 2 UI</w:t>
                             </w:r>
                           </w:p>
                         </w:txbxContent>
@@ -37003,19 +37028,29 @@
                       <w:r>
                         <w:t xml:space="preserve">Figure </w:t>
                       </w:r>
-                      <w:fldSimple w:instr=" SEQ Figure \* ARABIC ">
-                        <w:r>
-                          <w:rPr>
-                            <w:noProof/>
-                          </w:rPr>
-                          <w:t>10</w:t>
-                        </w:r>
-                      </w:fldSimple>
                       <w:r>
-                        <w:t xml:space="preserve"> </w:t>
+                        <w:fldChar w:fldCharType="begin"/>
                       </w:r>
                       <w:r>
-                        <w:t>- Recover Password 2 UI</w:t>
+                        <w:instrText xml:space="preserve"> SEQ Figure \* ARABIC </w:instrText>
+                      </w:r>
+                      <w:r>
+                        <w:fldChar w:fldCharType="separate"/>
+                      </w:r>
+                      <w:r>
+                        <w:rPr>
+                          <w:noProof/>
+                        </w:rPr>
+                        <w:t>10</w:t>
+                      </w:r>
+                      <w:r>
+                        <w:rPr>
+                          <w:noProof/>
+                        </w:rPr>
+                        <w:fldChar w:fldCharType="end"/>
+                      </w:r>
+                      <w:r>
+                        <w:t xml:space="preserve"> - Recover Password 2 UI</w:t>
                       </w:r>
                     </w:p>
                   </w:txbxContent>
@@ -37063,7 +37098,7 @@
                     <pic:cNvPicPr/>
                   </pic:nvPicPr>
                   <pic:blipFill>
-                    <a:blip r:embed="rId17">
+                    <a:blip r:embed="rId28">
                       <a:extLst>
                         <a:ext uri="{28A0092B-C50C-407E-A947-70E740481C1C}">
                           <a14:useLocalDpi xmlns:a14="http://schemas.microsoft.com/office/drawing/2010/main" val="0"/>
@@ -37182,19 +37217,29 @@
                             <w:r>
                               <w:t xml:space="preserve">Figure </w:t>
                             </w:r>
-                            <w:fldSimple w:instr=" SEQ Figure \* ARABIC ">
-                              <w:r>
-                                <w:rPr>
-                                  <w:noProof/>
-                                </w:rPr>
-                                <w:t>11</w:t>
-                              </w:r>
-                            </w:fldSimple>
                             <w:r>
-                              <w:t xml:space="preserve"> </w:t>
+                              <w:fldChar w:fldCharType="begin"/>
                             </w:r>
                             <w:r>
-                              <w:t>- Recover Password 3 UI</w:t>
+                              <w:instrText xml:space="preserve"> SEQ Figure \* ARABIC </w:instrText>
+                            </w:r>
+                            <w:r>
+                              <w:fldChar w:fldCharType="separate"/>
+                            </w:r>
+                            <w:r>
+                              <w:rPr>
+                                <w:noProof/>
+                              </w:rPr>
+                              <w:t>11</w:t>
+                            </w:r>
+                            <w:r>
+                              <w:rPr>
+                                <w:noProof/>
+                              </w:rPr>
+                              <w:fldChar w:fldCharType="end"/>
+                            </w:r>
+                            <w:r>
+                              <w:t xml:space="preserve"> - Recover Password 3 UI</w:t>
                             </w:r>
                           </w:p>
                         </w:txbxContent>
@@ -37227,19 +37272,29 @@
                       <w:r>
                         <w:t xml:space="preserve">Figure </w:t>
                       </w:r>
-                      <w:fldSimple w:instr=" SEQ Figure \* ARABIC ">
-                        <w:r>
-                          <w:rPr>
-                            <w:noProof/>
-                          </w:rPr>
-                          <w:t>11</w:t>
-                        </w:r>
-                      </w:fldSimple>
                       <w:r>
-                        <w:t xml:space="preserve"> </w:t>
+                        <w:fldChar w:fldCharType="begin"/>
                       </w:r>
                       <w:r>
-                        <w:t>- Recover Password 3 UI</w:t>
+                        <w:instrText xml:space="preserve"> SEQ Figure \* ARABIC </w:instrText>
+                      </w:r>
+                      <w:r>
+                        <w:fldChar w:fldCharType="separate"/>
+                      </w:r>
+                      <w:r>
+                        <w:rPr>
+                          <w:noProof/>
+                        </w:rPr>
+                        <w:t>11</w:t>
+                      </w:r>
+                      <w:r>
+                        <w:rPr>
+                          <w:noProof/>
+                        </w:rPr>
+                        <w:fldChar w:fldCharType="end"/>
+                      </w:r>
+                      <w:r>
+                        <w:t xml:space="preserve"> - Recover Password 3 UI</w:t>
                       </w:r>
                     </w:p>
                   </w:txbxContent>
@@ -37287,7 +37342,7 @@
                     <pic:cNvPicPr/>
                   </pic:nvPicPr>
                   <pic:blipFill>
-                    <a:blip r:embed="rId18">
+                    <a:blip r:embed="rId29">
                       <a:extLst>
                         <a:ext uri="{28A0092B-C50C-407E-A947-70E740481C1C}">
                           <a14:useLocalDpi xmlns:a14="http://schemas.microsoft.com/office/drawing/2010/main" val="0"/>
@@ -37410,19 +37465,29 @@
                             <w:r>
                               <w:t xml:space="preserve">Figure </w:t>
                             </w:r>
-                            <w:fldSimple w:instr=" SEQ Figure \* ARABIC ">
-                              <w:r>
-                                <w:rPr>
-                                  <w:noProof/>
-                                </w:rPr>
-                                <w:t>12</w:t>
-                              </w:r>
-                            </w:fldSimple>
                             <w:r>
-                              <w:t xml:space="preserve"> </w:t>
+                              <w:fldChar w:fldCharType="begin"/>
                             </w:r>
                             <w:r>
-                              <w:t>- Sign In UI</w:t>
+                              <w:instrText xml:space="preserve"> SEQ Figure \* ARABIC </w:instrText>
+                            </w:r>
+                            <w:r>
+                              <w:fldChar w:fldCharType="separate"/>
+                            </w:r>
+                            <w:r>
+                              <w:rPr>
+                                <w:noProof/>
+                              </w:rPr>
+                              <w:t>12</w:t>
+                            </w:r>
+                            <w:r>
+                              <w:rPr>
+                                <w:noProof/>
+                              </w:rPr>
+                              <w:fldChar w:fldCharType="end"/>
+                            </w:r>
+                            <w:r>
+                              <w:t xml:space="preserve"> - Sign In UI</w:t>
                             </w:r>
                           </w:p>
                         </w:txbxContent>
@@ -37459,19 +37524,29 @@
                       <w:r>
                         <w:t xml:space="preserve">Figure </w:t>
                       </w:r>
-                      <w:fldSimple w:instr=" SEQ Figure \* ARABIC ">
-                        <w:r>
-                          <w:rPr>
-                            <w:noProof/>
-                          </w:rPr>
-                          <w:t>12</w:t>
-                        </w:r>
-                      </w:fldSimple>
                       <w:r>
-                        <w:t xml:space="preserve"> </w:t>
+                        <w:fldChar w:fldCharType="begin"/>
                       </w:r>
                       <w:r>
-                        <w:t>- Sign In UI</w:t>
+                        <w:instrText xml:space="preserve"> SEQ Figure \* ARABIC </w:instrText>
+                      </w:r>
+                      <w:r>
+                        <w:fldChar w:fldCharType="separate"/>
+                      </w:r>
+                      <w:r>
+                        <w:rPr>
+                          <w:noProof/>
+                        </w:rPr>
+                        <w:t>12</w:t>
+                      </w:r>
+                      <w:r>
+                        <w:rPr>
+                          <w:noProof/>
+                        </w:rPr>
+                        <w:fldChar w:fldCharType="end"/>
+                      </w:r>
+                      <w:r>
+                        <w:t xml:space="preserve"> - Sign In UI</w:t>
                       </w:r>
                     </w:p>
                   </w:txbxContent>
@@ -37523,7 +37598,7 @@
                     <pic:cNvPicPr/>
                   </pic:nvPicPr>
                   <pic:blipFill>
-                    <a:blip r:embed="rId19">
+                    <a:blip r:embed="rId30">
                       <a:extLst>
                         <a:ext uri="{28A0092B-C50C-407E-A947-70E740481C1C}">
                           <a14:useLocalDpi xmlns:a14="http://schemas.microsoft.com/office/drawing/2010/main" val="0"/>
@@ -37643,7 +37718,7 @@
                     <pic:cNvPicPr/>
                   </pic:nvPicPr>
                   <pic:blipFill>
-                    <a:blip r:embed="rId20">
+                    <a:blip r:embed="rId31">
                       <a:extLst>
                         <a:ext uri="{28A0092B-C50C-407E-A947-70E740481C1C}">
                           <a14:useLocalDpi xmlns:a14="http://schemas.microsoft.com/office/drawing/2010/main" val="0"/>
@@ -37684,14 +37759,27 @@
       <w:r>
         <w:t xml:space="preserve">Figure </w:t>
       </w:r>
-      <w:fldSimple w:instr=" SEQ Figure \* ARABIC ">
-        <w:r>
-          <w:rPr>
-            <w:noProof/>
-          </w:rPr>
-          <w:t>13</w:t>
-        </w:r>
-      </w:fldSimple>
+      <w:r>
+        <w:fldChar w:fldCharType="begin"/>
+      </w:r>
+      <w:r>
+        <w:instrText xml:space="preserve"> SEQ Figure \* ARABIC </w:instrText>
+      </w:r>
+      <w:r>
+        <w:fldChar w:fldCharType="separate"/>
+      </w:r>
+      <w:r>
+        <w:rPr>
+          <w:noProof/>
+        </w:rPr>
+        <w:t>13</w:t>
+      </w:r>
+      <w:r>
+        <w:rPr>
+          <w:noProof/>
+        </w:rPr>
+        <w:fldChar w:fldCharType="end"/>
+      </w:r>
       <w:r>
         <w:t xml:space="preserve"> - Sign Up</w:t>
       </w:r>
@@ -37776,19 +37864,29 @@
                             <w:r>
                               <w:t xml:space="preserve">Figure </w:t>
                             </w:r>
-                            <w:fldSimple w:instr=" SEQ Figure \* ARABIC ">
-                              <w:r>
-                                <w:rPr>
-                                  <w:noProof/>
-                                </w:rPr>
-                                <w:t>14</w:t>
-                              </w:r>
-                            </w:fldSimple>
                             <w:r>
-                              <w:t xml:space="preserve"> </w:t>
+                              <w:fldChar w:fldCharType="begin"/>
                             </w:r>
                             <w:r>
-                              <w:t>- Suggestions to Ticket UI</w:t>
+                              <w:instrText xml:space="preserve"> SEQ Figure \* ARABIC </w:instrText>
+                            </w:r>
+                            <w:r>
+                              <w:fldChar w:fldCharType="separate"/>
+                            </w:r>
+                            <w:r>
+                              <w:rPr>
+                                <w:noProof/>
+                              </w:rPr>
+                              <w:t>14</w:t>
+                            </w:r>
+                            <w:r>
+                              <w:rPr>
+                                <w:noProof/>
+                              </w:rPr>
+                              <w:fldChar w:fldCharType="end"/>
+                            </w:r>
+                            <w:r>
+                              <w:t xml:space="preserve"> - Suggestions to Ticket UI</w:t>
                             </w:r>
                           </w:p>
                         </w:txbxContent>
@@ -37821,19 +37919,29 @@
                       <w:r>
                         <w:t xml:space="preserve">Figure </w:t>
                       </w:r>
-                      <w:fldSimple w:instr=" SEQ Figure \* ARABIC ">
-                        <w:r>
-                          <w:rPr>
-                            <w:noProof/>
-                          </w:rPr>
-                          <w:t>14</w:t>
-                        </w:r>
-                      </w:fldSimple>
                       <w:r>
-                        <w:t xml:space="preserve"> </w:t>
+                        <w:fldChar w:fldCharType="begin"/>
                       </w:r>
                       <w:r>
-                        <w:t>- Suggestions to Ticket UI</w:t>
+                        <w:instrText xml:space="preserve"> SEQ Figure \* ARABIC </w:instrText>
+                      </w:r>
+                      <w:r>
+                        <w:fldChar w:fldCharType="separate"/>
+                      </w:r>
+                      <w:r>
+                        <w:rPr>
+                          <w:noProof/>
+                        </w:rPr>
+                        <w:t>14</w:t>
+                      </w:r>
+                      <w:r>
+                        <w:rPr>
+                          <w:noProof/>
+                        </w:rPr>
+                        <w:fldChar w:fldCharType="end"/>
+                      </w:r>
+                      <w:r>
+                        <w:t xml:space="preserve"> - Suggestions to Ticket UI</w:t>
                       </w:r>
                     </w:p>
                   </w:txbxContent>
@@ -37881,7 +37989,7 @@
                     <pic:cNvPicPr/>
                   </pic:nvPicPr>
                   <pic:blipFill>
-                    <a:blip r:embed="rId21">
+                    <a:blip r:embed="rId32">
                       <a:extLst>
                         <a:ext uri="{28A0092B-C50C-407E-A947-70E740481C1C}">
                           <a14:useLocalDpi xmlns:a14="http://schemas.microsoft.com/office/drawing/2010/main" val="0"/>
@@ -38000,19 +38108,29 @@
                             <w:r>
                               <w:t xml:space="preserve">Figure </w:t>
                             </w:r>
-                            <w:fldSimple w:instr=" SEQ Figure \* ARABIC ">
-                              <w:r>
-                                <w:rPr>
-                                  <w:noProof/>
-                                </w:rPr>
-                                <w:t>15</w:t>
-                              </w:r>
-                            </w:fldSimple>
                             <w:r>
-                              <w:t xml:space="preserve"> </w:t>
+                              <w:fldChar w:fldCharType="begin"/>
                             </w:r>
                             <w:r>
-                              <w:t>- User Profile UI</w:t>
+                              <w:instrText xml:space="preserve"> SEQ Figure \* ARABIC </w:instrText>
+                            </w:r>
+                            <w:r>
+                              <w:fldChar w:fldCharType="separate"/>
+                            </w:r>
+                            <w:r>
+                              <w:rPr>
+                                <w:noProof/>
+                              </w:rPr>
+                              <w:t>15</w:t>
+                            </w:r>
+                            <w:r>
+                              <w:rPr>
+                                <w:noProof/>
+                              </w:rPr>
+                              <w:fldChar w:fldCharType="end"/>
+                            </w:r>
+                            <w:r>
+                              <w:t xml:space="preserve"> - User Profile UI</w:t>
                             </w:r>
                           </w:p>
                         </w:txbxContent>
@@ -38045,19 +38163,29 @@
                       <w:r>
                         <w:t xml:space="preserve">Figure </w:t>
                       </w:r>
-                      <w:fldSimple w:instr=" SEQ Figure \* ARABIC ">
-                        <w:r>
-                          <w:rPr>
-                            <w:noProof/>
-                          </w:rPr>
-                          <w:t>15</w:t>
-                        </w:r>
-                      </w:fldSimple>
                       <w:r>
-                        <w:t xml:space="preserve"> </w:t>
+                        <w:fldChar w:fldCharType="begin"/>
                       </w:r>
                       <w:r>
-                        <w:t>- User Profile UI</w:t>
+                        <w:instrText xml:space="preserve"> SEQ Figure \* ARABIC </w:instrText>
+                      </w:r>
+                      <w:r>
+                        <w:fldChar w:fldCharType="separate"/>
+                      </w:r>
+                      <w:r>
+                        <w:rPr>
+                          <w:noProof/>
+                        </w:rPr>
+                        <w:t>15</w:t>
+                      </w:r>
+                      <w:r>
+                        <w:rPr>
+                          <w:noProof/>
+                        </w:rPr>
+                        <w:fldChar w:fldCharType="end"/>
+                      </w:r>
+                      <w:r>
+                        <w:t xml:space="preserve"> - User Profile UI</w:t>
                       </w:r>
                     </w:p>
                   </w:txbxContent>
@@ -38105,7 +38233,7 @@
                     <pic:cNvPicPr/>
                   </pic:nvPicPr>
                   <pic:blipFill>
-                    <a:blip r:embed="rId22">
+                    <a:blip r:embed="rId33">
                       <a:extLst>
                         <a:ext uri="{28A0092B-C50C-407E-A947-70E740481C1C}">
                           <a14:useLocalDpi xmlns:a14="http://schemas.microsoft.com/office/drawing/2010/main" val="0"/>
@@ -38198,7 +38326,7 @@
                     <pic:cNvPicPr/>
                   </pic:nvPicPr>
                   <pic:blipFill>
-                    <a:blip r:embed="rId23">
+                    <a:blip r:embed="rId34">
                       <a:extLst>
                         <a:ext uri="{28A0092B-C50C-407E-A947-70E740481C1C}">
                           <a14:useLocalDpi xmlns:a14="http://schemas.microsoft.com/office/drawing/2010/main" val="0"/>
@@ -38233,14 +38361,27 @@
       <w:r>
         <w:t xml:space="preserve">Figure </w:t>
       </w:r>
-      <w:fldSimple w:instr=" SEQ Figure \* ARABIC ">
-        <w:r>
-          <w:rPr>
-            <w:noProof/>
-          </w:rPr>
-          <w:t>16</w:t>
-        </w:r>
-      </w:fldSimple>
+      <w:r>
+        <w:fldChar w:fldCharType="begin"/>
+      </w:r>
+      <w:r>
+        <w:instrText xml:space="preserve"> SEQ Figure \* ARABIC </w:instrText>
+      </w:r>
+      <w:r>
+        <w:fldChar w:fldCharType="separate"/>
+      </w:r>
+      <w:r>
+        <w:rPr>
+          <w:noProof/>
+        </w:rPr>
+        <w:t>16</w:t>
+      </w:r>
+      <w:r>
+        <w:rPr>
+          <w:noProof/>
+        </w:rPr>
+        <w:fldChar w:fldCharType="end"/>
+      </w:r>
       <w:r>
         <w:t xml:space="preserve"> - Users Management UI</w:t>
       </w:r>
@@ -38322,19 +38463,29 @@
                             <w:r>
                               <w:t xml:space="preserve">Figure </w:t>
                             </w:r>
-                            <w:fldSimple w:instr=" SEQ Figure \* ARABIC ">
-                              <w:r>
-                                <w:rPr>
-                                  <w:noProof/>
-                                </w:rPr>
-                                <w:t>17</w:t>
-                              </w:r>
-                            </w:fldSimple>
                             <w:r>
-                              <w:t xml:space="preserve"> </w:t>
+                              <w:fldChar w:fldCharType="begin"/>
                             </w:r>
                             <w:r>
-                              <w:t>- View Ticket (online) UI</w:t>
+                              <w:instrText xml:space="preserve"> SEQ Figure \* ARABIC </w:instrText>
+                            </w:r>
+                            <w:r>
+                              <w:fldChar w:fldCharType="separate"/>
+                            </w:r>
+                            <w:r>
+                              <w:rPr>
+                                <w:noProof/>
+                              </w:rPr>
+                              <w:t>17</w:t>
+                            </w:r>
+                            <w:r>
+                              <w:rPr>
+                                <w:noProof/>
+                              </w:rPr>
+                              <w:fldChar w:fldCharType="end"/>
+                            </w:r>
+                            <w:r>
+                              <w:t xml:space="preserve"> - View Ticket (online) UI</w:t>
                             </w:r>
                           </w:p>
                         </w:txbxContent>
@@ -38367,19 +38518,29 @@
                       <w:r>
                         <w:t xml:space="preserve">Figure </w:t>
                       </w:r>
-                      <w:fldSimple w:instr=" SEQ Figure \* ARABIC ">
-                        <w:r>
-                          <w:rPr>
-                            <w:noProof/>
-                          </w:rPr>
-                          <w:t>17</w:t>
-                        </w:r>
-                      </w:fldSimple>
                       <w:r>
-                        <w:t xml:space="preserve"> </w:t>
+                        <w:fldChar w:fldCharType="begin"/>
                       </w:r>
                       <w:r>
-                        <w:t>- View Ticket (online) UI</w:t>
+                        <w:instrText xml:space="preserve"> SEQ Figure \* ARABIC </w:instrText>
+                      </w:r>
+                      <w:r>
+                        <w:fldChar w:fldCharType="separate"/>
+                      </w:r>
+                      <w:r>
+                        <w:rPr>
+                          <w:noProof/>
+                        </w:rPr>
+                        <w:t>17</w:t>
+                      </w:r>
+                      <w:r>
+                        <w:rPr>
+                          <w:noProof/>
+                        </w:rPr>
+                        <w:fldChar w:fldCharType="end"/>
+                      </w:r>
+                      <w:r>
+                        <w:t xml:space="preserve"> - View Ticket (online) UI</w:t>
                       </w:r>
                     </w:p>
                   </w:txbxContent>
@@ -38427,7 +38588,7 @@
                     <pic:cNvPicPr/>
                   </pic:nvPicPr>
                   <pic:blipFill>
-                    <a:blip r:embed="rId24">
+                    <a:blip r:embed="rId35">
                       <a:extLst>
                         <a:ext uri="{28A0092B-C50C-407E-A947-70E740481C1C}">
                           <a14:useLocalDpi xmlns:a14="http://schemas.microsoft.com/office/drawing/2010/main" val="0"/>
@@ -38557,19 +38718,29 @@
                             <w:r>
                               <w:t xml:space="preserve">Figure </w:t>
                             </w:r>
-                            <w:fldSimple w:instr=" SEQ Figure \* ARABIC ">
-                              <w:r>
-                                <w:rPr>
-                                  <w:noProof/>
-                                </w:rPr>
-                                <w:t>18</w:t>
-                              </w:r>
-                            </w:fldSimple>
                             <w:r>
-                              <w:t xml:space="preserve"> </w:t>
+                              <w:fldChar w:fldCharType="begin"/>
                             </w:r>
                             <w:r>
-                              <w:t>- View Ticket (offline) UI</w:t>
+                              <w:instrText xml:space="preserve"> SEQ Figure \* ARABIC </w:instrText>
+                            </w:r>
+                            <w:r>
+                              <w:fldChar w:fldCharType="separate"/>
+                            </w:r>
+                            <w:r>
+                              <w:rPr>
+                                <w:noProof/>
+                              </w:rPr>
+                              <w:t>18</w:t>
+                            </w:r>
+                            <w:r>
+                              <w:rPr>
+                                <w:noProof/>
+                              </w:rPr>
+                              <w:fldChar w:fldCharType="end"/>
+                            </w:r>
+                            <w:r>
+                              <w:t xml:space="preserve"> - View Ticket (offline) UI</w:t>
                             </w:r>
                           </w:p>
                         </w:txbxContent>
@@ -38602,19 +38773,29 @@
                       <w:r>
                         <w:t xml:space="preserve">Figure </w:t>
                       </w:r>
-                      <w:fldSimple w:instr=" SEQ Figure \* ARABIC ">
-                        <w:r>
-                          <w:rPr>
-                            <w:noProof/>
-                          </w:rPr>
-                          <w:t>18</w:t>
-                        </w:r>
-                      </w:fldSimple>
                       <w:r>
-                        <w:t xml:space="preserve"> </w:t>
+                        <w:fldChar w:fldCharType="begin"/>
                       </w:r>
                       <w:r>
-                        <w:t>- View Ticket (offline) UI</w:t>
+                        <w:instrText xml:space="preserve"> SEQ Figure \* ARABIC </w:instrText>
+                      </w:r>
+                      <w:r>
+                        <w:fldChar w:fldCharType="separate"/>
+                      </w:r>
+                      <w:r>
+                        <w:rPr>
+                          <w:noProof/>
+                        </w:rPr>
+                        <w:t>18</w:t>
+                      </w:r>
+                      <w:r>
+                        <w:rPr>
+                          <w:noProof/>
+                        </w:rPr>
+                        <w:fldChar w:fldCharType="end"/>
+                      </w:r>
+                      <w:r>
+                        <w:t xml:space="preserve"> - View Ticket (offline) UI</w:t>
                       </w:r>
                     </w:p>
                   </w:txbxContent>
@@ -38662,7 +38843,7 @@
                     <pic:cNvPicPr/>
                   </pic:nvPicPr>
                   <pic:blipFill>
-                    <a:blip r:embed="rId25">
+                    <a:blip r:embed="rId36">
                       <a:extLst>
                         <a:ext uri="{28A0092B-C50C-407E-A947-70E740481C1C}">
                           <a14:useLocalDpi xmlns:a14="http://schemas.microsoft.com/office/drawing/2010/main" val="0"/>
@@ -44392,7 +44573,7 @@
 </file>
 
 <file path=customXml/itemProps1.xml><?xml version="1.0" encoding="utf-8"?>
-<ds:datastoreItem xmlns:ds="http://schemas.openxmlformats.org/officeDocument/2006/customXml" ds:itemID="{F614CE83-331A-49DB-A1C6-5EC6E757E7FD}">
+<ds:datastoreItem xmlns:ds="http://schemas.openxmlformats.org/officeDocument/2006/customXml" ds:itemID="{7A44AA1D-2A0C-45D2-98E9-5B9E52006CFB}">
   <ds:schemaRefs>
     <ds:schemaRef ds:uri="http://schemas.openxmlformats.org/officeDocument/2006/bibliography"/>
   </ds:schemaRefs>

</xml_diff>